<commit_message>
Rename Producer to Manufacturer
</commit_message>
<xml_diff>
--- a/Research&DbExample/Practical Teamwork Project.docx
+++ b/Research&DbExample/Practical Teamwork Project.docx
@@ -232,6 +232,7 @@
                 <w:szCs w:val="24"/>
               </w:rPr>
             </w:pPr>
+            <w:proofErr w:type="spellStart"/>
             <w:r>
               <w:rPr>
                 <w:rFonts w:ascii="Helvetica" w:eastAsia="Times New Roman" w:hAnsi="Helvetica" w:cs="Helvetica"/>
@@ -243,6 +244,7 @@
               </w:rPr>
               <w:t>VendorID</w:t>
             </w:r>
+            <w:proofErr w:type="spellEnd"/>
           </w:p>
         </w:tc>
         <w:tc>
@@ -322,6 +324,7 @@
                 <w:szCs w:val="24"/>
               </w:rPr>
             </w:pPr>
+            <w:proofErr w:type="spellStart"/>
             <w:r>
               <w:rPr>
                 <w:rFonts w:ascii="Helvetica" w:eastAsia="Times New Roman" w:hAnsi="Helvetica" w:cs="Helvetica"/>
@@ -333,6 +336,7 @@
               </w:rPr>
               <w:t>MeasureID</w:t>
             </w:r>
+            <w:proofErr w:type="spellEnd"/>
           </w:p>
         </w:tc>
         <w:tc>
@@ -498,7 +502,27 @@
                 <w:sz w:val="24"/>
                 <w:szCs w:val="24"/>
               </w:rPr>
-              <w:t>Beer “Zagorka”</w:t>
+              <w:t>Beer “</w:t>
+            </w:r>
+            <w:proofErr w:type="spellStart"/>
+            <w:r>
+              <w:rPr>
+                <w:rFonts w:ascii="Helvetica" w:eastAsia="Times New Roman" w:hAnsi="Helvetica" w:cs="Helvetica"/>
+                <w:color w:val="333333"/>
+                <w:sz w:val="24"/>
+                <w:szCs w:val="24"/>
+              </w:rPr>
+              <w:t>Zagorka</w:t>
+            </w:r>
+            <w:proofErr w:type="spellEnd"/>
+            <w:r>
+              <w:rPr>
+                <w:rFonts w:ascii="Helvetica" w:eastAsia="Times New Roman" w:hAnsi="Helvetica" w:cs="Helvetica"/>
+                <w:color w:val="333333"/>
+                <w:sz w:val="24"/>
+                <w:szCs w:val="24"/>
+              </w:rPr>
+              <w:t>”</w:t>
             </w:r>
           </w:p>
         </w:tc>
@@ -700,7 +724,27 @@
                 <w:sz w:val="24"/>
                 <w:szCs w:val="24"/>
               </w:rPr>
-              <w:t>Vodka “Targovishte”</w:t>
+              <w:t>Vodka “</w:t>
+            </w:r>
+            <w:proofErr w:type="spellStart"/>
+            <w:r>
+              <w:rPr>
+                <w:rFonts w:ascii="Helvetica" w:eastAsia="Times New Roman" w:hAnsi="Helvetica" w:cs="Helvetica"/>
+                <w:color w:val="333333"/>
+                <w:sz w:val="24"/>
+                <w:szCs w:val="24"/>
+              </w:rPr>
+              <w:t>Targovishte</w:t>
+            </w:r>
+            <w:proofErr w:type="spellEnd"/>
+            <w:r>
+              <w:rPr>
+                <w:rFonts w:ascii="Helvetica" w:eastAsia="Times New Roman" w:hAnsi="Helvetica" w:cs="Helvetica"/>
+                <w:color w:val="333333"/>
+                <w:sz w:val="24"/>
+                <w:szCs w:val="24"/>
+              </w:rPr>
+              <w:t>”</w:t>
             </w:r>
           </w:p>
         </w:tc>
@@ -1104,7 +1148,27 @@
                 <w:sz w:val="24"/>
                 <w:szCs w:val="24"/>
               </w:rPr>
-              <w:t>Chocolate “Milka”</w:t>
+              <w:t>Chocolate “</w:t>
+            </w:r>
+            <w:proofErr w:type="spellStart"/>
+            <w:r>
+              <w:rPr>
+                <w:rFonts w:ascii="Helvetica" w:eastAsia="Times New Roman" w:hAnsi="Helvetica" w:cs="Helvetica"/>
+                <w:color w:val="333333"/>
+                <w:sz w:val="24"/>
+                <w:szCs w:val="24"/>
+              </w:rPr>
+              <w:t>Milka</w:t>
+            </w:r>
+            <w:proofErr w:type="spellEnd"/>
+            <w:r>
+              <w:rPr>
+                <w:rFonts w:ascii="Helvetica" w:eastAsia="Times New Roman" w:hAnsi="Helvetica" w:cs="Helvetica"/>
+                <w:color w:val="333333"/>
+                <w:sz w:val="24"/>
+                <w:szCs w:val="24"/>
+              </w:rPr>
+              <w:t>”</w:t>
             </w:r>
           </w:p>
         </w:tc>
@@ -1679,14 +1743,25 @@
                 <w:szCs w:val="24"/>
               </w:rPr>
             </w:pPr>
-            <w:r>
-              <w:rPr>
-                <w:rFonts w:ascii="Helvetica" w:eastAsia="Times New Roman" w:hAnsi="Helvetica" w:cs="Helvetica"/>
-                <w:color w:val="333333"/>
-                <w:sz w:val="24"/>
-                <w:szCs w:val="24"/>
-              </w:rPr>
-              <w:t>Zagorka Corp.</w:t>
+            <w:proofErr w:type="spellStart"/>
+            <w:r>
+              <w:rPr>
+                <w:rFonts w:ascii="Helvetica" w:eastAsia="Times New Roman" w:hAnsi="Helvetica" w:cs="Helvetica"/>
+                <w:color w:val="333333"/>
+                <w:sz w:val="24"/>
+                <w:szCs w:val="24"/>
+              </w:rPr>
+              <w:t>Zagorka</w:t>
+            </w:r>
+            <w:proofErr w:type="spellEnd"/>
+            <w:r>
+              <w:rPr>
+                <w:rFonts w:ascii="Helvetica" w:eastAsia="Times New Roman" w:hAnsi="Helvetica" w:cs="Helvetica"/>
+                <w:color w:val="333333"/>
+                <w:sz w:val="24"/>
+                <w:szCs w:val="24"/>
+              </w:rPr>
+              <w:t xml:space="preserve"> Corp.</w:t>
             </w:r>
           </w:p>
         </w:tc>
@@ -1761,14 +1836,25 @@
                 <w:szCs w:val="24"/>
               </w:rPr>
             </w:pPr>
-            <w:r>
-              <w:rPr>
-                <w:rFonts w:ascii="Helvetica" w:eastAsia="Times New Roman" w:hAnsi="Helvetica" w:cs="Helvetica"/>
-                <w:color w:val="333333"/>
-                <w:sz w:val="24"/>
-                <w:szCs w:val="24"/>
-              </w:rPr>
-              <w:t>Targovishte Bottling Company Ltd.</w:t>
+            <w:proofErr w:type="spellStart"/>
+            <w:r>
+              <w:rPr>
+                <w:rFonts w:ascii="Helvetica" w:eastAsia="Times New Roman" w:hAnsi="Helvetica" w:cs="Helvetica"/>
+                <w:color w:val="333333"/>
+                <w:sz w:val="24"/>
+                <w:szCs w:val="24"/>
+              </w:rPr>
+              <w:t>Targovishte</w:t>
+            </w:r>
+            <w:proofErr w:type="spellEnd"/>
+            <w:r>
+              <w:rPr>
+                <w:rFonts w:ascii="Helvetica" w:eastAsia="Times New Roman" w:hAnsi="Helvetica" w:cs="Helvetica"/>
+                <w:color w:val="333333"/>
+                <w:sz w:val="24"/>
+                <w:szCs w:val="24"/>
+              </w:rPr>
+              <w:t xml:space="preserve"> Bottling Company Ltd.</w:t>
             </w:r>
           </w:p>
         </w:tc>
@@ -2260,7 +2346,63 @@
           <w:sz w:val="24"/>
           <w:szCs w:val="24"/>
         </w:rPr>
-        <w:t>Do not use the provided example but think of another case. Create your tables with at least 4 columns and try to be creative (it will be part of your final score). For testing purposes please fill between 10 and 50 records in each table. Try to use real-world data. You may use sequential IDs for the primary key or any other primary key notation.</w:t>
+        <w:t xml:space="preserve">Do not use the provided example but think of another case. Create </w:t>
+      </w:r>
+      <w:r>
+        <w:rPr>
+          <w:rFonts w:ascii="Helvetica" w:eastAsia="Times New Roman" w:hAnsi="Helvetica" w:cs="Helvetica"/>
+          <w:b/>
+          <w:color w:val="FF0000"/>
+          <w:sz w:val="24"/>
+          <w:szCs w:val="24"/>
+        </w:rPr>
+        <w:t>your tables</w:t>
+      </w:r>
+      <w:r>
+        <w:rPr>
+          <w:rFonts w:ascii="Helvetica" w:eastAsia="Times New Roman" w:hAnsi="Helvetica" w:cs="Helvetica"/>
+          <w:color w:val="FF0000"/>
+          <w:sz w:val="24"/>
+          <w:szCs w:val="24"/>
+        </w:rPr>
+        <w:t xml:space="preserve"> </w:t>
+      </w:r>
+      <w:r>
+        <w:rPr>
+          <w:rFonts w:ascii="Helvetica" w:eastAsia="Times New Roman" w:hAnsi="Helvetica" w:cs="Helvetica"/>
+          <w:color w:val="333333"/>
+          <w:sz w:val="24"/>
+          <w:szCs w:val="24"/>
+        </w:rPr>
+        <w:t xml:space="preserve">with </w:t>
+      </w:r>
+      <w:r>
+        <w:rPr>
+          <w:rFonts w:ascii="Helvetica" w:eastAsia="Times New Roman" w:hAnsi="Helvetica" w:cs="Helvetica"/>
+          <w:b/>
+          <w:color w:val="FF0000"/>
+          <w:sz w:val="24"/>
+          <w:szCs w:val="24"/>
+        </w:rPr>
+        <w:t>at least 4 columns</w:t>
+      </w:r>
+      <w:r>
+        <w:rPr>
+          <w:rFonts w:ascii="Helvetica" w:eastAsia="Times New Roman" w:hAnsi="Helvetica" w:cs="Helvetica"/>
+          <w:color w:val="FF0000"/>
+          <w:sz w:val="24"/>
+          <w:szCs w:val="24"/>
+        </w:rPr>
+        <w:t xml:space="preserve"> </w:t>
+      </w:r>
+      <w:r>
+        <w:rPr>
+          <w:rFonts w:ascii="Helvetica" w:eastAsia="Times New Roman" w:hAnsi="Helvetica" w:cs="Helvetica"/>
+          <w:color w:val="333333"/>
+          <w:sz w:val="24"/>
+          <w:szCs w:val="24"/>
+        </w:rPr>
+        <w:t>and try to be creative (it will be part of your final score). For testing purposes please fill between 10 and 50 records in each table. Try to use real-world data. You may use sequential IDs for the primary key or any other primary key notation.</w:t>
       </w:r>
     </w:p>
     <w:p>
@@ -2312,7 +2454,187 @@
           <w:sz w:val="24"/>
           <w:szCs w:val="24"/>
         </w:rPr>
-        <w:t>Your assignment is to design, develop and test a C# application for importing Excel reports from a ZIP file and the product data from MongoDB into SQL Server, generate XML reports and PDF reports, create reports as JSON documents and also load them into MySQL, load additional information by your choice from XML file, read other information by your choice from SQLite and calculate aggregated results and write them into Excel file:</w:t>
+        <w:t>Your assignment is to design, develop and test a C# application for</w:t>
+      </w:r>
+      <w:r>
+        <w:rPr>
+          <w:rFonts w:ascii="Helvetica" w:eastAsia="Times New Roman" w:hAnsi="Helvetica" w:cs="Helvetica"/>
+          <w:color w:val="333333"/>
+          <w:sz w:val="24"/>
+          <w:szCs w:val="24"/>
+          <w:lang w:val="bg-BG"/>
+        </w:rPr>
+        <w:t>:</w:t>
+      </w:r>
+    </w:p>
+    <w:p>
+      <w:pPr>
+        <w:spacing w:before="100" w:beforeAutospacing="1" w:after="100" w:afterAutospacing="1" w:line="384" w:lineRule="atLeast"/>
+        <w:ind w:left="720"/>
+        <w:rPr>
+          <w:rFonts w:ascii="Helvetica" w:eastAsia="Times New Roman" w:hAnsi="Helvetica" w:cs="Helvetica"/>
+          <w:b/>
+          <w:color w:val="333333"/>
+          <w:sz w:val="24"/>
+          <w:szCs w:val="24"/>
+        </w:rPr>
+      </w:pPr>
+      <w:r>
+        <w:rPr>
+          <w:rFonts w:ascii="Helvetica" w:eastAsia="Times New Roman" w:hAnsi="Helvetica" w:cs="Helvetica"/>
+          <w:b/>
+          <w:color w:val="333333"/>
+          <w:sz w:val="24"/>
+          <w:szCs w:val="24"/>
+        </w:rPr>
+        <w:t>Import tasks:</w:t>
+      </w:r>
+    </w:p>
+    <w:p>
+      <w:pPr>
+        <w:spacing w:before="100" w:beforeAutospacing="1" w:after="100" w:afterAutospacing="1" w:line="384" w:lineRule="atLeast"/>
+        <w:ind w:left="720"/>
+        <w:rPr>
+          <w:rFonts w:ascii="Helvetica" w:eastAsia="Times New Roman" w:hAnsi="Helvetica" w:cs="Helvetica"/>
+          <w:color w:val="333333"/>
+          <w:sz w:val="24"/>
+          <w:szCs w:val="24"/>
+          <w:lang w:val="bg-BG"/>
+        </w:rPr>
+      </w:pPr>
+      <w:proofErr w:type="gramStart"/>
+      <w:r>
+        <w:rPr>
+          <w:rFonts w:ascii="Helvetica" w:eastAsia="Times New Roman" w:hAnsi="Helvetica" w:cs="Helvetica"/>
+          <w:b/>
+          <w:color w:val="FF0000"/>
+          <w:sz w:val="24"/>
+          <w:szCs w:val="24"/>
+        </w:rPr>
+        <w:t>importing</w:t>
+      </w:r>
+      <w:proofErr w:type="gramEnd"/>
+      <w:r>
+        <w:rPr>
+          <w:rFonts w:ascii="Helvetica" w:eastAsia="Times New Roman" w:hAnsi="Helvetica" w:cs="Helvetica"/>
+          <w:b/>
+          <w:color w:val="FF0000"/>
+          <w:sz w:val="24"/>
+          <w:szCs w:val="24"/>
+        </w:rPr>
+        <w:t xml:space="preserve"> Excel reports from a ZIP file</w:t>
+      </w:r>
+      <w:r>
+        <w:rPr>
+          <w:rFonts w:ascii="Helvetica" w:eastAsia="Times New Roman" w:hAnsi="Helvetica" w:cs="Helvetica"/>
+          <w:color w:val="333333"/>
+          <w:sz w:val="24"/>
+          <w:szCs w:val="24"/>
+        </w:rPr>
+        <w:t xml:space="preserve"> and the </w:t>
+      </w:r>
+    </w:p>
+    <w:p>
+      <w:pPr>
+        <w:spacing w:before="100" w:beforeAutospacing="1" w:after="100" w:afterAutospacing="1" w:line="384" w:lineRule="atLeast"/>
+        <w:ind w:left="720"/>
+        <w:rPr>
+          <w:rFonts w:ascii="Helvetica" w:eastAsia="Times New Roman" w:hAnsi="Helvetica" w:cs="Helvetica"/>
+          <w:b/>
+          <w:color w:val="FF0000"/>
+          <w:sz w:val="24"/>
+          <w:szCs w:val="24"/>
+        </w:rPr>
+      </w:pPr>
+      <w:proofErr w:type="gramStart"/>
+      <w:r>
+        <w:rPr>
+          <w:rFonts w:ascii="Helvetica" w:eastAsia="Times New Roman" w:hAnsi="Helvetica" w:cs="Helvetica"/>
+          <w:b/>
+          <w:color w:val="FF0000"/>
+          <w:sz w:val="24"/>
+          <w:szCs w:val="24"/>
+        </w:rPr>
+        <w:t>product</w:t>
+      </w:r>
+      <w:proofErr w:type="gramEnd"/>
+      <w:r>
+        <w:rPr>
+          <w:rFonts w:ascii="Helvetica" w:eastAsia="Times New Roman" w:hAnsi="Helvetica" w:cs="Helvetica"/>
+          <w:b/>
+          <w:color w:val="FF0000"/>
+          <w:sz w:val="24"/>
+          <w:szCs w:val="24"/>
+        </w:rPr>
+        <w:t xml:space="preserve"> data from MongoDB </w:t>
+      </w:r>
+      <w:bookmarkStart w:id="0" w:name="_GoBack"/>
+      <w:bookmarkEnd w:id="0"/>
+    </w:p>
+    <w:p>
+      <w:pPr>
+        <w:spacing w:before="100" w:beforeAutospacing="1" w:after="100" w:afterAutospacing="1" w:line="384" w:lineRule="atLeast"/>
+        <w:ind w:left="720"/>
+        <w:rPr>
+          <w:rFonts w:ascii="Helvetica" w:eastAsia="Times New Roman" w:hAnsi="Helvetica" w:cs="Helvetica"/>
+          <w:color w:val="333333"/>
+          <w:sz w:val="24"/>
+          <w:szCs w:val="24"/>
+          <w:lang w:val="bg-BG"/>
+        </w:rPr>
+      </w:pPr>
+      <w:proofErr w:type="gramStart"/>
+      <w:r>
+        <w:rPr>
+          <w:rFonts w:ascii="Helvetica" w:eastAsia="Times New Roman" w:hAnsi="Helvetica" w:cs="Helvetica"/>
+          <w:color w:val="333333"/>
+          <w:sz w:val="24"/>
+          <w:szCs w:val="24"/>
+        </w:rPr>
+        <w:t>into</w:t>
+      </w:r>
+      <w:proofErr w:type="gramEnd"/>
+      <w:r>
+        <w:rPr>
+          <w:rFonts w:ascii="Helvetica" w:eastAsia="Times New Roman" w:hAnsi="Helvetica" w:cs="Helvetica"/>
+          <w:color w:val="333333"/>
+          <w:sz w:val="24"/>
+          <w:szCs w:val="24"/>
+        </w:rPr>
+        <w:t xml:space="preserve"> SQL Server, </w:t>
+      </w:r>
+    </w:p>
+    <w:p>
+      <w:pPr>
+        <w:spacing w:before="100" w:beforeAutospacing="1" w:after="100" w:afterAutospacing="1" w:line="384" w:lineRule="atLeast"/>
+        <w:ind w:left="720"/>
+        <w:rPr>
+          <w:rFonts w:ascii="Helvetica" w:eastAsia="Times New Roman" w:hAnsi="Helvetica" w:cs="Helvetica"/>
+          <w:color w:val="333333"/>
+          <w:sz w:val="24"/>
+          <w:szCs w:val="24"/>
+        </w:rPr>
+      </w:pPr>
+      <w:proofErr w:type="gramStart"/>
+      <w:r>
+        <w:rPr>
+          <w:rFonts w:ascii="Helvetica" w:eastAsia="Times New Roman" w:hAnsi="Helvetica" w:cs="Helvetica"/>
+          <w:color w:val="333333"/>
+          <w:sz w:val="24"/>
+          <w:szCs w:val="24"/>
+        </w:rPr>
+        <w:lastRenderedPageBreak/>
+        <w:t>generate</w:t>
+      </w:r>
+      <w:proofErr w:type="gramEnd"/>
+      <w:r>
+        <w:rPr>
+          <w:rFonts w:ascii="Helvetica" w:eastAsia="Times New Roman" w:hAnsi="Helvetica" w:cs="Helvetica"/>
+          <w:color w:val="333333"/>
+          <w:sz w:val="24"/>
+          <w:szCs w:val="24"/>
+        </w:rPr>
+        <w:t xml:space="preserve"> XML reports and PDF reports, create reports as JSON documents and also load them into MySQL, load additional information by your choice from XML file, read other information by your choice from SQLite and calculate aggregated results and write them into Excel file:</w:t>
       </w:r>
     </w:p>
     <w:p>
@@ -2528,6 +2850,7 @@
         </w:rPr>
         <w:t> holding subfolders named as the dates of the report in format </w:t>
       </w:r>
+      <w:proofErr w:type="spellStart"/>
       <w:r>
         <w:rPr>
           <w:rFonts w:ascii="Helvetica" w:eastAsia="Times New Roman" w:hAnsi="Helvetica" w:cs="Helvetica"/>
@@ -2537,8 +2860,33 @@
           <w:sz w:val="24"/>
           <w:szCs w:val="24"/>
         </w:rPr>
-        <w:t>dd-MMM-yyyy</w:t>
-      </w:r>
+        <w:t>dd</w:t>
+      </w:r>
+      <w:proofErr w:type="spellEnd"/>
+      <w:r>
+        <w:rPr>
+          <w:rFonts w:ascii="Helvetica" w:eastAsia="Times New Roman" w:hAnsi="Helvetica" w:cs="Helvetica"/>
+          <w:b/>
+          <w:bCs/>
+          <w:color w:val="333333"/>
+          <w:sz w:val="24"/>
+          <w:szCs w:val="24"/>
+        </w:rPr>
+        <w:t>-MMM-</w:t>
+      </w:r>
+      <w:proofErr w:type="spellStart"/>
+      <w:r>
+        <w:rPr>
+          <w:rFonts w:ascii="Helvetica" w:eastAsia="Times New Roman" w:hAnsi="Helvetica" w:cs="Helvetica"/>
+          <w:b/>
+          <w:bCs/>
+          <w:color w:val="333333"/>
+          <w:sz w:val="24"/>
+          <w:szCs w:val="24"/>
+        </w:rPr>
+        <w:t>yyyy</w:t>
+      </w:r>
+      <w:proofErr w:type="spellEnd"/>
       <w:r>
         <w:rPr>
           <w:rFonts w:ascii="Helvetica" w:eastAsia="Times New Roman" w:hAnsi="Helvetica" w:cs="Helvetica"/>
@@ -2669,6 +3017,7 @@
           <w:szCs w:val="24"/>
         </w:rPr>
       </w:pPr>
+      <w:proofErr w:type="gramStart"/>
       <w:r>
         <w:rPr>
           <w:rFonts w:ascii="Helvetica" w:eastAsia="Times New Roman" w:hAnsi="Helvetica" w:cs="Helvetica"/>
@@ -2676,7 +3025,17 @@
           <w:sz w:val="24"/>
           <w:szCs w:val="24"/>
         </w:rPr>
-        <w:t>you may have the </w:t>
+        <w:t>you</w:t>
+      </w:r>
+      <w:proofErr w:type="gramEnd"/>
+      <w:r>
+        <w:rPr>
+          <w:rFonts w:ascii="Helvetica" w:eastAsia="Times New Roman" w:hAnsi="Helvetica" w:cs="Helvetica"/>
+          <w:color w:val="333333"/>
+          <w:sz w:val="24"/>
+          <w:szCs w:val="24"/>
+        </w:rPr>
+        <w:t xml:space="preserve"> may have the </w:t>
       </w:r>
       <w:r>
         <w:rPr>
@@ -2716,7 +3075,47 @@
           <w:sz w:val="24"/>
           <w:szCs w:val="24"/>
         </w:rPr>
-        <w:t> (*.xls) holding information about the sales in the different super¬markets.</w:t>
+        <w:t> (*.</w:t>
+      </w:r>
+      <w:proofErr w:type="spellStart"/>
+      <w:r>
+        <w:rPr>
+          <w:rFonts w:ascii="Helvetica" w:eastAsia="Times New Roman" w:hAnsi="Helvetica" w:cs="Helvetica"/>
+          <w:color w:val="333333"/>
+          <w:sz w:val="24"/>
+          <w:szCs w:val="24"/>
+        </w:rPr>
+        <w:t>xls</w:t>
+      </w:r>
+      <w:proofErr w:type="spellEnd"/>
+      <w:r>
+        <w:rPr>
+          <w:rFonts w:ascii="Helvetica" w:eastAsia="Times New Roman" w:hAnsi="Helvetica" w:cs="Helvetica"/>
+          <w:color w:val="333333"/>
+          <w:sz w:val="24"/>
+          <w:szCs w:val="24"/>
+        </w:rPr>
+        <w:t xml:space="preserve">) holding information about the sales in the different </w:t>
+      </w:r>
+      <w:proofErr w:type="spellStart"/>
+      <w:r>
+        <w:rPr>
+          <w:rFonts w:ascii="Helvetica" w:eastAsia="Times New Roman" w:hAnsi="Helvetica" w:cs="Helvetica"/>
+          <w:color w:val="333333"/>
+          <w:sz w:val="24"/>
+          <w:szCs w:val="24"/>
+        </w:rPr>
+        <w:t>super¬markets</w:t>
+      </w:r>
+      <w:proofErr w:type="spellEnd"/>
+      <w:r>
+        <w:rPr>
+          <w:rFonts w:ascii="Helvetica" w:eastAsia="Times New Roman" w:hAnsi="Helvetica" w:cs="Helvetica"/>
+          <w:color w:val="333333"/>
+          <w:sz w:val="24"/>
+          <w:szCs w:val="24"/>
+        </w:rPr>
+        <w:t>.</w:t>
       </w:r>
     </w:p>
     <w:p>
@@ -3312,7 +3711,27 @@
                 <w:sz w:val="24"/>
                 <w:szCs w:val="24"/>
               </w:rPr>
-              <w:t>Supermarket "Kaspichan – Center"</w:t>
+              <w:t>Supermarket "</w:t>
+            </w:r>
+            <w:proofErr w:type="spellStart"/>
+            <w:r>
+              <w:rPr>
+                <w:rFonts w:ascii="Helvetica" w:eastAsia="Times New Roman" w:hAnsi="Helvetica" w:cs="Helvetica"/>
+                <w:color w:val="333333"/>
+                <w:sz w:val="24"/>
+                <w:szCs w:val="24"/>
+              </w:rPr>
+              <w:t>Kaspichan</w:t>
+            </w:r>
+            <w:proofErr w:type="spellEnd"/>
+            <w:r>
+              <w:rPr>
+                <w:rFonts w:ascii="Helvetica" w:eastAsia="Times New Roman" w:hAnsi="Helvetica" w:cs="Helvetica"/>
+                <w:color w:val="333333"/>
+                <w:sz w:val="24"/>
+                <w:szCs w:val="24"/>
+              </w:rPr>
+              <w:t xml:space="preserve"> – Center"</w:t>
             </w:r>
           </w:p>
         </w:tc>
@@ -3398,7 +3817,27 @@
                 <w:sz w:val="24"/>
                 <w:szCs w:val="24"/>
               </w:rPr>
-              <w:t>Beer "Zagorka"</w:t>
+              <w:t>Beer "</w:t>
+            </w:r>
+            <w:proofErr w:type="spellStart"/>
+            <w:r>
+              <w:rPr>
+                <w:rFonts w:ascii="Helvetica" w:eastAsia="Times New Roman" w:hAnsi="Helvetica" w:cs="Helvetica"/>
+                <w:color w:val="333333"/>
+                <w:sz w:val="24"/>
+                <w:szCs w:val="24"/>
+              </w:rPr>
+              <w:t>Zagorka</w:t>
+            </w:r>
+            <w:proofErr w:type="spellEnd"/>
+            <w:r>
+              <w:rPr>
+                <w:rFonts w:ascii="Helvetica" w:eastAsia="Times New Roman" w:hAnsi="Helvetica" w:cs="Helvetica"/>
+                <w:color w:val="333333"/>
+                <w:sz w:val="24"/>
+                <w:szCs w:val="24"/>
+              </w:rPr>
+              <w:t>"</w:t>
             </w:r>
           </w:p>
         </w:tc>
@@ -3518,7 +3957,27 @@
                 <w:sz w:val="24"/>
                 <w:szCs w:val="24"/>
               </w:rPr>
-              <w:t>Supermarket "Bourgas – Plaza"</w:t>
+              <w:t>Supermarket "</w:t>
+            </w:r>
+            <w:proofErr w:type="spellStart"/>
+            <w:r>
+              <w:rPr>
+                <w:rFonts w:ascii="Helvetica" w:eastAsia="Times New Roman" w:hAnsi="Helvetica" w:cs="Helvetica"/>
+                <w:color w:val="333333"/>
+                <w:sz w:val="24"/>
+                <w:szCs w:val="24"/>
+              </w:rPr>
+              <w:t>Bourgas</w:t>
+            </w:r>
+            <w:proofErr w:type="spellEnd"/>
+            <w:r>
+              <w:rPr>
+                <w:rFonts w:ascii="Helvetica" w:eastAsia="Times New Roman" w:hAnsi="Helvetica" w:cs="Helvetica"/>
+                <w:color w:val="333333"/>
+                <w:sz w:val="24"/>
+                <w:szCs w:val="24"/>
+              </w:rPr>
+              <w:t xml:space="preserve"> – Plaza"</w:t>
             </w:r>
           </w:p>
         </w:tc>
@@ -3604,7 +4063,27 @@
                 <w:sz w:val="24"/>
                 <w:szCs w:val="24"/>
               </w:rPr>
-              <w:t>Chocolate "Milka"</w:t>
+              <w:t>Chocolate "</w:t>
+            </w:r>
+            <w:proofErr w:type="spellStart"/>
+            <w:r>
+              <w:rPr>
+                <w:rFonts w:ascii="Helvetica" w:eastAsia="Times New Roman" w:hAnsi="Helvetica" w:cs="Helvetica"/>
+                <w:color w:val="333333"/>
+                <w:sz w:val="24"/>
+                <w:szCs w:val="24"/>
+              </w:rPr>
+              <w:t>Milka</w:t>
+            </w:r>
+            <w:proofErr w:type="spellEnd"/>
+            <w:r>
+              <w:rPr>
+                <w:rFonts w:ascii="Helvetica" w:eastAsia="Times New Roman" w:hAnsi="Helvetica" w:cs="Helvetica"/>
+                <w:color w:val="333333"/>
+                <w:sz w:val="24"/>
+                <w:szCs w:val="24"/>
+              </w:rPr>
+              <w:t>"</w:t>
             </w:r>
           </w:p>
         </w:tc>
@@ -3724,8 +4203,19 @@
                 <w:sz w:val="24"/>
                 <w:szCs w:val="24"/>
               </w:rPr>
-              <w:t>Supermarket "Bay Ivan" – Zmeyovo</w:t>
-            </w:r>
+              <w:t xml:space="preserve">Supermarket "Bay Ivan" – </w:t>
+            </w:r>
+            <w:proofErr w:type="spellStart"/>
+            <w:r>
+              <w:rPr>
+                <w:rFonts w:ascii="Helvetica" w:eastAsia="Times New Roman" w:hAnsi="Helvetica" w:cs="Helvetica"/>
+                <w:color w:val="333333"/>
+                <w:sz w:val="24"/>
+                <w:szCs w:val="24"/>
+              </w:rPr>
+              <w:t>Zmeyovo</w:t>
+            </w:r>
+            <w:proofErr w:type="spellEnd"/>
           </w:p>
         </w:tc>
         <w:tc>
@@ -3810,7 +4300,27 @@
                 <w:sz w:val="24"/>
                 <w:szCs w:val="24"/>
               </w:rPr>
-              <w:t>Vodka "Targovishte"</w:t>
+              <w:t>Vodka "</w:t>
+            </w:r>
+            <w:proofErr w:type="spellStart"/>
+            <w:r>
+              <w:rPr>
+                <w:rFonts w:ascii="Helvetica" w:eastAsia="Times New Roman" w:hAnsi="Helvetica" w:cs="Helvetica"/>
+                <w:color w:val="333333"/>
+                <w:sz w:val="24"/>
+                <w:szCs w:val="24"/>
+              </w:rPr>
+              <w:t>Targovishte</w:t>
+            </w:r>
+            <w:proofErr w:type="spellEnd"/>
+            <w:r>
+              <w:rPr>
+                <w:rFonts w:ascii="Helvetica" w:eastAsia="Times New Roman" w:hAnsi="Helvetica" w:cs="Helvetica"/>
+                <w:color w:val="333333"/>
+                <w:sz w:val="24"/>
+                <w:szCs w:val="24"/>
+              </w:rPr>
+              <w:t>"</w:t>
             </w:r>
           </w:p>
         </w:tc>
@@ -3930,7 +4440,27 @@
                 <w:sz w:val="24"/>
                 <w:szCs w:val="24"/>
               </w:rPr>
-              <w:t>Supermarket "Bourgas – Plaza"</w:t>
+              <w:t>Supermarket "</w:t>
+            </w:r>
+            <w:proofErr w:type="spellStart"/>
+            <w:r>
+              <w:rPr>
+                <w:rFonts w:ascii="Helvetica" w:eastAsia="Times New Roman" w:hAnsi="Helvetica" w:cs="Helvetica"/>
+                <w:color w:val="333333"/>
+                <w:sz w:val="24"/>
+                <w:szCs w:val="24"/>
+              </w:rPr>
+              <w:t>Bourgas</w:t>
+            </w:r>
+            <w:proofErr w:type="spellEnd"/>
+            <w:r>
+              <w:rPr>
+                <w:rFonts w:ascii="Helvetica" w:eastAsia="Times New Roman" w:hAnsi="Helvetica" w:cs="Helvetica"/>
+                <w:color w:val="333333"/>
+                <w:sz w:val="24"/>
+                <w:szCs w:val="24"/>
+              </w:rPr>
+              <w:t xml:space="preserve"> – Plaza"</w:t>
             </w:r>
           </w:p>
         </w:tc>
@@ -4016,7 +4546,27 @@
                 <w:sz w:val="24"/>
                 <w:szCs w:val="24"/>
               </w:rPr>
-              <w:t>Chocolate "Milka"</w:t>
+              <w:t>Chocolate "</w:t>
+            </w:r>
+            <w:proofErr w:type="spellStart"/>
+            <w:r>
+              <w:rPr>
+                <w:rFonts w:ascii="Helvetica" w:eastAsia="Times New Roman" w:hAnsi="Helvetica" w:cs="Helvetica"/>
+                <w:color w:val="333333"/>
+                <w:sz w:val="24"/>
+                <w:szCs w:val="24"/>
+              </w:rPr>
+              <w:t>Milka</w:t>
+            </w:r>
+            <w:proofErr w:type="spellEnd"/>
+            <w:r>
+              <w:rPr>
+                <w:rFonts w:ascii="Helvetica" w:eastAsia="Times New Roman" w:hAnsi="Helvetica" w:cs="Helvetica"/>
+                <w:color w:val="333333"/>
+                <w:sz w:val="24"/>
+                <w:szCs w:val="24"/>
+              </w:rPr>
+              <w:t>"</w:t>
             </w:r>
           </w:p>
         </w:tc>
@@ -4136,7 +4686,27 @@
                 <w:sz w:val="24"/>
                 <w:szCs w:val="24"/>
               </w:rPr>
-              <w:t>Supermarket "Kaspichan – Center"</w:t>
+              <w:t>Supermarket "</w:t>
+            </w:r>
+            <w:proofErr w:type="spellStart"/>
+            <w:r>
+              <w:rPr>
+                <w:rFonts w:ascii="Helvetica" w:eastAsia="Times New Roman" w:hAnsi="Helvetica" w:cs="Helvetica"/>
+                <w:color w:val="333333"/>
+                <w:sz w:val="24"/>
+                <w:szCs w:val="24"/>
+              </w:rPr>
+              <w:t>Kaspichan</w:t>
+            </w:r>
+            <w:proofErr w:type="spellEnd"/>
+            <w:r>
+              <w:rPr>
+                <w:rFonts w:ascii="Helvetica" w:eastAsia="Times New Roman" w:hAnsi="Helvetica" w:cs="Helvetica"/>
+                <w:color w:val="333333"/>
+                <w:sz w:val="24"/>
+                <w:szCs w:val="24"/>
+              </w:rPr>
+              <w:t xml:space="preserve"> – Center"</w:t>
             </w:r>
           </w:p>
         </w:tc>
@@ -4222,7 +4792,27 @@
                 <w:sz w:val="24"/>
                 <w:szCs w:val="24"/>
               </w:rPr>
-              <w:t>Beer "Zagorka"</w:t>
+              <w:t>Beer "</w:t>
+            </w:r>
+            <w:proofErr w:type="spellStart"/>
+            <w:r>
+              <w:rPr>
+                <w:rFonts w:ascii="Helvetica" w:eastAsia="Times New Roman" w:hAnsi="Helvetica" w:cs="Helvetica"/>
+                <w:color w:val="333333"/>
+                <w:sz w:val="24"/>
+                <w:szCs w:val="24"/>
+              </w:rPr>
+              <w:t>Zagorka</w:t>
+            </w:r>
+            <w:proofErr w:type="spellEnd"/>
+            <w:r>
+              <w:rPr>
+                <w:rFonts w:ascii="Helvetica" w:eastAsia="Times New Roman" w:hAnsi="Helvetica" w:cs="Helvetica"/>
+                <w:color w:val="333333"/>
+                <w:sz w:val="24"/>
+                <w:szCs w:val="24"/>
+              </w:rPr>
+              <w:t>"</w:t>
             </w:r>
           </w:p>
         </w:tc>
@@ -4342,7 +4932,27 @@
                 <w:sz w:val="24"/>
                 <w:szCs w:val="24"/>
               </w:rPr>
-              <w:t>Supermarket "Kaspichan – Center"</w:t>
+              <w:t>Supermarket "</w:t>
+            </w:r>
+            <w:proofErr w:type="spellStart"/>
+            <w:r>
+              <w:rPr>
+                <w:rFonts w:ascii="Helvetica" w:eastAsia="Times New Roman" w:hAnsi="Helvetica" w:cs="Helvetica"/>
+                <w:color w:val="333333"/>
+                <w:sz w:val="24"/>
+                <w:szCs w:val="24"/>
+              </w:rPr>
+              <w:t>Kaspichan</w:t>
+            </w:r>
+            <w:proofErr w:type="spellEnd"/>
+            <w:r>
+              <w:rPr>
+                <w:rFonts w:ascii="Helvetica" w:eastAsia="Times New Roman" w:hAnsi="Helvetica" w:cs="Helvetica"/>
+                <w:color w:val="333333"/>
+                <w:sz w:val="24"/>
+                <w:szCs w:val="24"/>
+              </w:rPr>
+              <w:t xml:space="preserve"> – Center"</w:t>
             </w:r>
           </w:p>
         </w:tc>
@@ -4428,7 +5038,27 @@
                 <w:sz w:val="24"/>
                 <w:szCs w:val="24"/>
               </w:rPr>
-              <w:t>Vodka "Targovishte"</w:t>
+              <w:t>Vodka "</w:t>
+            </w:r>
+            <w:proofErr w:type="spellStart"/>
+            <w:r>
+              <w:rPr>
+                <w:rFonts w:ascii="Helvetica" w:eastAsia="Times New Roman" w:hAnsi="Helvetica" w:cs="Helvetica"/>
+                <w:color w:val="333333"/>
+                <w:sz w:val="24"/>
+                <w:szCs w:val="24"/>
+              </w:rPr>
+              <w:t>Targovishte</w:t>
+            </w:r>
+            <w:proofErr w:type="spellEnd"/>
+            <w:r>
+              <w:rPr>
+                <w:rFonts w:ascii="Helvetica" w:eastAsia="Times New Roman" w:hAnsi="Helvetica" w:cs="Helvetica"/>
+                <w:color w:val="333333"/>
+                <w:sz w:val="24"/>
+                <w:szCs w:val="24"/>
+              </w:rPr>
+              <w:t>"</w:t>
             </w:r>
           </w:p>
         </w:tc>
@@ -4548,8 +5178,19 @@
                 <w:sz w:val="24"/>
                 <w:szCs w:val="24"/>
               </w:rPr>
-              <w:t>Supermarket "Bay Ivan" – Zmeyovo</w:t>
-            </w:r>
+              <w:t xml:space="preserve">Supermarket "Bay Ivan" – </w:t>
+            </w:r>
+            <w:proofErr w:type="spellStart"/>
+            <w:r>
+              <w:rPr>
+                <w:rFonts w:ascii="Helvetica" w:eastAsia="Times New Roman" w:hAnsi="Helvetica" w:cs="Helvetica"/>
+                <w:color w:val="333333"/>
+                <w:sz w:val="24"/>
+                <w:szCs w:val="24"/>
+              </w:rPr>
+              <w:t>Zmeyovo</w:t>
+            </w:r>
+            <w:proofErr w:type="spellEnd"/>
           </w:p>
         </w:tc>
         <w:tc>
@@ -5261,7 +5902,27 @@
                 <w:sz w:val="24"/>
                 <w:szCs w:val="24"/>
               </w:rPr>
-              <w:t>Beer "Zagorka"</w:t>
+              <w:t>Beer "</w:t>
+            </w:r>
+            <w:proofErr w:type="spellStart"/>
+            <w:r>
+              <w:rPr>
+                <w:rFonts w:ascii="Helvetica" w:eastAsia="Times New Roman" w:hAnsi="Helvetica" w:cs="Helvetica"/>
+                <w:color w:val="333333"/>
+                <w:sz w:val="24"/>
+                <w:szCs w:val="24"/>
+              </w:rPr>
+              <w:t>Zagorka</w:t>
+            </w:r>
+            <w:proofErr w:type="spellEnd"/>
+            <w:r>
+              <w:rPr>
+                <w:rFonts w:ascii="Helvetica" w:eastAsia="Times New Roman" w:hAnsi="Helvetica" w:cs="Helvetica"/>
+                <w:color w:val="333333"/>
+                <w:sz w:val="24"/>
+                <w:szCs w:val="24"/>
+              </w:rPr>
+              <w:t>"</w:t>
             </w:r>
           </w:p>
         </w:tc>
@@ -5381,7 +6042,27 @@
                 <w:sz w:val="24"/>
                 <w:szCs w:val="24"/>
               </w:rPr>
-              <w:t>Supermarket "Bourgas – Plaza"</w:t>
+              <w:t>Supermarket "</w:t>
+            </w:r>
+            <w:proofErr w:type="spellStart"/>
+            <w:r>
+              <w:rPr>
+                <w:rFonts w:ascii="Helvetica" w:eastAsia="Times New Roman" w:hAnsi="Helvetica" w:cs="Helvetica"/>
+                <w:color w:val="333333"/>
+                <w:sz w:val="24"/>
+                <w:szCs w:val="24"/>
+              </w:rPr>
+              <w:t>Bourgas</w:t>
+            </w:r>
+            <w:proofErr w:type="spellEnd"/>
+            <w:r>
+              <w:rPr>
+                <w:rFonts w:ascii="Helvetica" w:eastAsia="Times New Roman" w:hAnsi="Helvetica" w:cs="Helvetica"/>
+                <w:color w:val="333333"/>
+                <w:sz w:val="24"/>
+                <w:szCs w:val="24"/>
+              </w:rPr>
+              <w:t xml:space="preserve"> – Plaza"</w:t>
             </w:r>
           </w:p>
         </w:tc>
@@ -5467,7 +6148,27 @@
                 <w:sz w:val="24"/>
                 <w:szCs w:val="24"/>
               </w:rPr>
-              <w:t>Beer "Zagorka"</w:t>
+              <w:t>Beer "</w:t>
+            </w:r>
+            <w:proofErr w:type="spellStart"/>
+            <w:r>
+              <w:rPr>
+                <w:rFonts w:ascii="Helvetica" w:eastAsia="Times New Roman" w:hAnsi="Helvetica" w:cs="Helvetica"/>
+                <w:color w:val="333333"/>
+                <w:sz w:val="24"/>
+                <w:szCs w:val="24"/>
+              </w:rPr>
+              <w:t>Zagorka</w:t>
+            </w:r>
+            <w:proofErr w:type="spellEnd"/>
+            <w:r>
+              <w:rPr>
+                <w:rFonts w:ascii="Helvetica" w:eastAsia="Times New Roman" w:hAnsi="Helvetica" w:cs="Helvetica"/>
+                <w:color w:val="333333"/>
+                <w:sz w:val="24"/>
+                <w:szCs w:val="24"/>
+              </w:rPr>
+              <w:t>"</w:t>
             </w:r>
           </w:p>
         </w:tc>
@@ -5587,7 +6288,27 @@
                 <w:sz w:val="24"/>
                 <w:szCs w:val="24"/>
               </w:rPr>
-              <w:t>Supermarket "Kaspichan – Center"</w:t>
+              <w:t>Supermarket "</w:t>
+            </w:r>
+            <w:proofErr w:type="spellStart"/>
+            <w:r>
+              <w:rPr>
+                <w:rFonts w:ascii="Helvetica" w:eastAsia="Times New Roman" w:hAnsi="Helvetica" w:cs="Helvetica"/>
+                <w:color w:val="333333"/>
+                <w:sz w:val="24"/>
+                <w:szCs w:val="24"/>
+              </w:rPr>
+              <w:t>Kaspichan</w:t>
+            </w:r>
+            <w:proofErr w:type="spellEnd"/>
+            <w:r>
+              <w:rPr>
+                <w:rFonts w:ascii="Helvetica" w:eastAsia="Times New Roman" w:hAnsi="Helvetica" w:cs="Helvetica"/>
+                <w:color w:val="333333"/>
+                <w:sz w:val="24"/>
+                <w:szCs w:val="24"/>
+              </w:rPr>
+              <w:t xml:space="preserve"> – Center"</w:t>
             </w:r>
           </w:p>
         </w:tc>
@@ -5674,7 +6395,27 @@
                 <w:szCs w:val="24"/>
               </w:rPr>
               <w:lastRenderedPageBreak/>
-              <w:t>Beer "Zagorka"</w:t>
+              <w:t>Beer "</w:t>
+            </w:r>
+            <w:proofErr w:type="spellStart"/>
+            <w:r>
+              <w:rPr>
+                <w:rFonts w:ascii="Helvetica" w:eastAsia="Times New Roman" w:hAnsi="Helvetica" w:cs="Helvetica"/>
+                <w:color w:val="333333"/>
+                <w:sz w:val="24"/>
+                <w:szCs w:val="24"/>
+              </w:rPr>
+              <w:t>Zagorka</w:t>
+            </w:r>
+            <w:proofErr w:type="spellEnd"/>
+            <w:r>
+              <w:rPr>
+                <w:rFonts w:ascii="Helvetica" w:eastAsia="Times New Roman" w:hAnsi="Helvetica" w:cs="Helvetica"/>
+                <w:color w:val="333333"/>
+                <w:sz w:val="24"/>
+                <w:szCs w:val="24"/>
+              </w:rPr>
+              <w:t>"</w:t>
             </w:r>
           </w:p>
         </w:tc>
@@ -5794,7 +6535,27 @@
                 <w:sz w:val="24"/>
                 <w:szCs w:val="24"/>
               </w:rPr>
-              <w:t>Supermarket "Plovdiv – Stolipinovo"</w:t>
+              <w:t xml:space="preserve">Supermarket "Plovdiv – </w:t>
+            </w:r>
+            <w:proofErr w:type="spellStart"/>
+            <w:r>
+              <w:rPr>
+                <w:rFonts w:ascii="Helvetica" w:eastAsia="Times New Roman" w:hAnsi="Helvetica" w:cs="Helvetica"/>
+                <w:color w:val="333333"/>
+                <w:sz w:val="24"/>
+                <w:szCs w:val="24"/>
+              </w:rPr>
+              <w:t>Stolipinovo</w:t>
+            </w:r>
+            <w:proofErr w:type="spellEnd"/>
+            <w:r>
+              <w:rPr>
+                <w:rFonts w:ascii="Helvetica" w:eastAsia="Times New Roman" w:hAnsi="Helvetica" w:cs="Helvetica"/>
+                <w:color w:val="333333"/>
+                <w:sz w:val="24"/>
+                <w:szCs w:val="24"/>
+              </w:rPr>
+              <w:t>"</w:t>
             </w:r>
           </w:p>
         </w:tc>
@@ -5880,7 +6641,27 @@
                 <w:sz w:val="24"/>
                 <w:szCs w:val="24"/>
               </w:rPr>
-              <w:t>Vodka "Targovishte"</w:t>
+              <w:t>Vodka "</w:t>
+            </w:r>
+            <w:proofErr w:type="spellStart"/>
+            <w:r>
+              <w:rPr>
+                <w:rFonts w:ascii="Helvetica" w:eastAsia="Times New Roman" w:hAnsi="Helvetica" w:cs="Helvetica"/>
+                <w:color w:val="333333"/>
+                <w:sz w:val="24"/>
+                <w:szCs w:val="24"/>
+              </w:rPr>
+              <w:t>Targovishte</w:t>
+            </w:r>
+            <w:proofErr w:type="spellEnd"/>
+            <w:r>
+              <w:rPr>
+                <w:rFonts w:ascii="Helvetica" w:eastAsia="Times New Roman" w:hAnsi="Helvetica" w:cs="Helvetica"/>
+                <w:color w:val="333333"/>
+                <w:sz w:val="24"/>
+                <w:szCs w:val="24"/>
+              </w:rPr>
+              <w:t>"</w:t>
             </w:r>
           </w:p>
         </w:tc>
@@ -6000,7 +6781,27 @@
                 <w:sz w:val="24"/>
                 <w:szCs w:val="24"/>
               </w:rPr>
-              <w:t>Supermarket "Bourgas – Plaza"</w:t>
+              <w:t>Supermarket "</w:t>
+            </w:r>
+            <w:proofErr w:type="spellStart"/>
+            <w:r>
+              <w:rPr>
+                <w:rFonts w:ascii="Helvetica" w:eastAsia="Times New Roman" w:hAnsi="Helvetica" w:cs="Helvetica"/>
+                <w:color w:val="333333"/>
+                <w:sz w:val="24"/>
+                <w:szCs w:val="24"/>
+              </w:rPr>
+              <w:t>Bourgas</w:t>
+            </w:r>
+            <w:proofErr w:type="spellEnd"/>
+            <w:r>
+              <w:rPr>
+                <w:rFonts w:ascii="Helvetica" w:eastAsia="Times New Roman" w:hAnsi="Helvetica" w:cs="Helvetica"/>
+                <w:color w:val="333333"/>
+                <w:sz w:val="24"/>
+                <w:szCs w:val="24"/>
+              </w:rPr>
+              <w:t xml:space="preserve"> – Plaza"</w:t>
             </w:r>
           </w:p>
         </w:tc>
@@ -6086,7 +6887,27 @@
                 <w:sz w:val="24"/>
                 <w:szCs w:val="24"/>
               </w:rPr>
-              <w:t>Vodka "Targovishte"</w:t>
+              <w:t>Vodka "</w:t>
+            </w:r>
+            <w:proofErr w:type="spellStart"/>
+            <w:r>
+              <w:rPr>
+                <w:rFonts w:ascii="Helvetica" w:eastAsia="Times New Roman" w:hAnsi="Helvetica" w:cs="Helvetica"/>
+                <w:color w:val="333333"/>
+                <w:sz w:val="24"/>
+                <w:szCs w:val="24"/>
+              </w:rPr>
+              <w:t>Targovishte</w:t>
+            </w:r>
+            <w:proofErr w:type="spellEnd"/>
+            <w:r>
+              <w:rPr>
+                <w:rFonts w:ascii="Helvetica" w:eastAsia="Times New Roman" w:hAnsi="Helvetica" w:cs="Helvetica"/>
+                <w:color w:val="333333"/>
+                <w:sz w:val="24"/>
+                <w:szCs w:val="24"/>
+              </w:rPr>
+              <w:t>"</w:t>
             </w:r>
           </w:p>
         </w:tc>
@@ -6206,7 +7027,27 @@
                 <w:sz w:val="24"/>
                 <w:szCs w:val="24"/>
               </w:rPr>
-              <w:t>Supermarket "Plovdiv – Stolipinovo"</w:t>
+              <w:t xml:space="preserve">Supermarket "Plovdiv – </w:t>
+            </w:r>
+            <w:proofErr w:type="spellStart"/>
+            <w:r>
+              <w:rPr>
+                <w:rFonts w:ascii="Helvetica" w:eastAsia="Times New Roman" w:hAnsi="Helvetica" w:cs="Helvetica"/>
+                <w:color w:val="333333"/>
+                <w:sz w:val="24"/>
+                <w:szCs w:val="24"/>
+              </w:rPr>
+              <w:t>Stolipinovo</w:t>
+            </w:r>
+            <w:proofErr w:type="spellEnd"/>
+            <w:r>
+              <w:rPr>
+                <w:rFonts w:ascii="Helvetica" w:eastAsia="Times New Roman" w:hAnsi="Helvetica" w:cs="Helvetica"/>
+                <w:color w:val="333333"/>
+                <w:sz w:val="24"/>
+                <w:szCs w:val="24"/>
+              </w:rPr>
+              <w:t>"</w:t>
             </w:r>
           </w:p>
         </w:tc>
@@ -6292,7 +7133,27 @@
                 <w:sz w:val="24"/>
                 <w:szCs w:val="24"/>
               </w:rPr>
-              <w:t>Vodka "Targovishte"</w:t>
+              <w:t>Vodka "</w:t>
+            </w:r>
+            <w:proofErr w:type="spellStart"/>
+            <w:r>
+              <w:rPr>
+                <w:rFonts w:ascii="Helvetica" w:eastAsia="Times New Roman" w:hAnsi="Helvetica" w:cs="Helvetica"/>
+                <w:color w:val="333333"/>
+                <w:sz w:val="24"/>
+                <w:szCs w:val="24"/>
+              </w:rPr>
+              <w:t>Targovishte</w:t>
+            </w:r>
+            <w:proofErr w:type="spellEnd"/>
+            <w:r>
+              <w:rPr>
+                <w:rFonts w:ascii="Helvetica" w:eastAsia="Times New Roman" w:hAnsi="Helvetica" w:cs="Helvetica"/>
+                <w:color w:val="333333"/>
+                <w:sz w:val="24"/>
+                <w:szCs w:val="24"/>
+              </w:rPr>
+              <w:t>"</w:t>
             </w:r>
           </w:p>
         </w:tc>
@@ -6412,8 +7273,19 @@
                 <w:sz w:val="24"/>
                 <w:szCs w:val="24"/>
               </w:rPr>
-              <w:t>Supermarket "Bay Ivan" – Zmeyovo</w:t>
-            </w:r>
+              <w:t xml:space="preserve">Supermarket "Bay Ivan" – </w:t>
+            </w:r>
+            <w:proofErr w:type="spellStart"/>
+            <w:r>
+              <w:rPr>
+                <w:rFonts w:ascii="Helvetica" w:eastAsia="Times New Roman" w:hAnsi="Helvetica" w:cs="Helvetica"/>
+                <w:color w:val="333333"/>
+                <w:sz w:val="24"/>
+                <w:szCs w:val="24"/>
+              </w:rPr>
+              <w:t>Zmeyovo</w:t>
+            </w:r>
+            <w:proofErr w:type="spellEnd"/>
           </w:p>
         </w:tc>
         <w:tc>
@@ -6618,7 +7490,27 @@
                 <w:sz w:val="24"/>
                 <w:szCs w:val="24"/>
               </w:rPr>
-              <w:t>Supermarket "Kaspichan – Center"</w:t>
+              <w:t>Supermarket "</w:t>
+            </w:r>
+            <w:proofErr w:type="spellStart"/>
+            <w:r>
+              <w:rPr>
+                <w:rFonts w:ascii="Helvetica" w:eastAsia="Times New Roman" w:hAnsi="Helvetica" w:cs="Helvetica"/>
+                <w:color w:val="333333"/>
+                <w:sz w:val="24"/>
+                <w:szCs w:val="24"/>
+              </w:rPr>
+              <w:t>Kaspichan</w:t>
+            </w:r>
+            <w:proofErr w:type="spellEnd"/>
+            <w:r>
+              <w:rPr>
+                <w:rFonts w:ascii="Helvetica" w:eastAsia="Times New Roman" w:hAnsi="Helvetica" w:cs="Helvetica"/>
+                <w:color w:val="333333"/>
+                <w:sz w:val="24"/>
+                <w:szCs w:val="24"/>
+              </w:rPr>
+              <w:t xml:space="preserve"> – Center"</w:t>
             </w:r>
           </w:p>
         </w:tc>
@@ -6824,7 +7716,27 @@
                 <w:sz w:val="24"/>
                 <w:szCs w:val="24"/>
               </w:rPr>
-              <w:t>Supermarket "Plovdiv – Stolipinovo"</w:t>
+              <w:t xml:space="preserve">Supermarket "Plovdiv – </w:t>
+            </w:r>
+            <w:proofErr w:type="spellStart"/>
+            <w:r>
+              <w:rPr>
+                <w:rFonts w:ascii="Helvetica" w:eastAsia="Times New Roman" w:hAnsi="Helvetica" w:cs="Helvetica"/>
+                <w:color w:val="333333"/>
+                <w:sz w:val="24"/>
+                <w:szCs w:val="24"/>
+              </w:rPr>
+              <w:t>Stolipinovo</w:t>
+            </w:r>
+            <w:proofErr w:type="spellEnd"/>
+            <w:r>
+              <w:rPr>
+                <w:rFonts w:ascii="Helvetica" w:eastAsia="Times New Roman" w:hAnsi="Helvetica" w:cs="Helvetica"/>
+                <w:color w:val="333333"/>
+                <w:sz w:val="24"/>
+                <w:szCs w:val="24"/>
+              </w:rPr>
+              <w:t>"</w:t>
             </w:r>
           </w:p>
         </w:tc>
@@ -6910,7 +7822,27 @@
                 <w:sz w:val="24"/>
                 <w:szCs w:val="24"/>
               </w:rPr>
-              <w:t>Chocolate "Milka"</w:t>
+              <w:t>Chocolate "</w:t>
+            </w:r>
+            <w:proofErr w:type="spellStart"/>
+            <w:r>
+              <w:rPr>
+                <w:rFonts w:ascii="Helvetica" w:eastAsia="Times New Roman" w:hAnsi="Helvetica" w:cs="Helvetica"/>
+                <w:color w:val="333333"/>
+                <w:sz w:val="24"/>
+                <w:szCs w:val="24"/>
+              </w:rPr>
+              <w:t>Milka</w:t>
+            </w:r>
+            <w:proofErr w:type="spellEnd"/>
+            <w:r>
+              <w:rPr>
+                <w:rFonts w:ascii="Helvetica" w:eastAsia="Times New Roman" w:hAnsi="Helvetica" w:cs="Helvetica"/>
+                <w:color w:val="333333"/>
+                <w:sz w:val="24"/>
+                <w:szCs w:val="24"/>
+              </w:rPr>
+              <w:t>"</w:t>
             </w:r>
           </w:p>
         </w:tc>
@@ -7030,7 +7962,27 @@
                 <w:sz w:val="24"/>
                 <w:szCs w:val="24"/>
               </w:rPr>
-              <w:t>Supermarket "Kaspichan – Center"</w:t>
+              <w:t>Supermarket "</w:t>
+            </w:r>
+            <w:proofErr w:type="spellStart"/>
+            <w:r>
+              <w:rPr>
+                <w:rFonts w:ascii="Helvetica" w:eastAsia="Times New Roman" w:hAnsi="Helvetica" w:cs="Helvetica"/>
+                <w:color w:val="333333"/>
+                <w:sz w:val="24"/>
+                <w:szCs w:val="24"/>
+              </w:rPr>
+              <w:t>Kaspichan</w:t>
+            </w:r>
+            <w:proofErr w:type="spellEnd"/>
+            <w:r>
+              <w:rPr>
+                <w:rFonts w:ascii="Helvetica" w:eastAsia="Times New Roman" w:hAnsi="Helvetica" w:cs="Helvetica"/>
+                <w:color w:val="333333"/>
+                <w:sz w:val="24"/>
+                <w:szCs w:val="24"/>
+              </w:rPr>
+              <w:t xml:space="preserve"> – Center"</w:t>
             </w:r>
           </w:p>
         </w:tc>
@@ -7116,7 +8068,27 @@
                 <w:sz w:val="24"/>
                 <w:szCs w:val="24"/>
               </w:rPr>
-              <w:t>Chocolate "Milka"</w:t>
+              <w:t>Chocolate "</w:t>
+            </w:r>
+            <w:proofErr w:type="spellStart"/>
+            <w:r>
+              <w:rPr>
+                <w:rFonts w:ascii="Helvetica" w:eastAsia="Times New Roman" w:hAnsi="Helvetica" w:cs="Helvetica"/>
+                <w:color w:val="333333"/>
+                <w:sz w:val="24"/>
+                <w:szCs w:val="24"/>
+              </w:rPr>
+              <w:t>Milka</w:t>
+            </w:r>
+            <w:proofErr w:type="spellEnd"/>
+            <w:r>
+              <w:rPr>
+                <w:rFonts w:ascii="Helvetica" w:eastAsia="Times New Roman" w:hAnsi="Helvetica" w:cs="Helvetica"/>
+                <w:color w:val="333333"/>
+                <w:sz w:val="24"/>
+                <w:szCs w:val="24"/>
+              </w:rPr>
+              <w:t>"</w:t>
             </w:r>
           </w:p>
         </w:tc>
@@ -7236,8 +8208,19 @@
                 <w:sz w:val="24"/>
                 <w:szCs w:val="24"/>
               </w:rPr>
-              <w:t>Supermarket "Bay Ivan" – Zmeyovo</w:t>
-            </w:r>
+              <w:t xml:space="preserve">Supermarket "Bay Ivan" – </w:t>
+            </w:r>
+            <w:proofErr w:type="spellStart"/>
+            <w:r>
+              <w:rPr>
+                <w:rFonts w:ascii="Helvetica" w:eastAsia="Times New Roman" w:hAnsi="Helvetica" w:cs="Helvetica"/>
+                <w:color w:val="333333"/>
+                <w:sz w:val="24"/>
+                <w:szCs w:val="24"/>
+              </w:rPr>
+              <w:t>Zmeyovo</w:t>
+            </w:r>
+            <w:proofErr w:type="spellEnd"/>
           </w:p>
         </w:tc>
         <w:tc>
@@ -8046,7 +9029,27 @@
                 <w:sz w:val="24"/>
                 <w:szCs w:val="24"/>
               </w:rPr>
-              <w:t>Beer "Zagorka"</w:t>
+              <w:t>Beer "</w:t>
+            </w:r>
+            <w:proofErr w:type="spellStart"/>
+            <w:r>
+              <w:rPr>
+                <w:rFonts w:ascii="Helvetica" w:eastAsia="Times New Roman" w:hAnsi="Helvetica" w:cs="Helvetica"/>
+                <w:color w:val="333333"/>
+                <w:sz w:val="24"/>
+                <w:szCs w:val="24"/>
+              </w:rPr>
+              <w:t>Zagorka</w:t>
+            </w:r>
+            <w:proofErr w:type="spellEnd"/>
+            <w:r>
+              <w:rPr>
+                <w:rFonts w:ascii="Helvetica" w:eastAsia="Times New Roman" w:hAnsi="Helvetica" w:cs="Helvetica"/>
+                <w:color w:val="333333"/>
+                <w:sz w:val="24"/>
+                <w:szCs w:val="24"/>
+              </w:rPr>
+              <w:t>"</w:t>
             </w:r>
           </w:p>
         </w:tc>
@@ -8166,7 +9169,27 @@
                 <w:sz w:val="24"/>
                 <w:szCs w:val="24"/>
               </w:rPr>
-              <w:t>Supermarket "Bourgas – Plaza"</w:t>
+              <w:t>Supermarket "</w:t>
+            </w:r>
+            <w:proofErr w:type="spellStart"/>
+            <w:r>
+              <w:rPr>
+                <w:rFonts w:ascii="Helvetica" w:eastAsia="Times New Roman" w:hAnsi="Helvetica" w:cs="Helvetica"/>
+                <w:color w:val="333333"/>
+                <w:sz w:val="24"/>
+                <w:szCs w:val="24"/>
+              </w:rPr>
+              <w:t>Bourgas</w:t>
+            </w:r>
+            <w:proofErr w:type="spellEnd"/>
+            <w:r>
+              <w:rPr>
+                <w:rFonts w:ascii="Helvetica" w:eastAsia="Times New Roman" w:hAnsi="Helvetica" w:cs="Helvetica"/>
+                <w:color w:val="333333"/>
+                <w:sz w:val="24"/>
+                <w:szCs w:val="24"/>
+              </w:rPr>
+              <w:t xml:space="preserve"> – Plaza"</w:t>
             </w:r>
           </w:p>
         </w:tc>
@@ -8303,7 +9326,27 @@
                 <w:sz w:val="24"/>
                 <w:szCs w:val="24"/>
               </w:rPr>
-              <w:t>Beer "Zagorka"</w:t>
+              <w:t>Beer "</w:t>
+            </w:r>
+            <w:proofErr w:type="spellStart"/>
+            <w:r>
+              <w:rPr>
+                <w:rFonts w:ascii="Helvetica" w:eastAsia="Times New Roman" w:hAnsi="Helvetica" w:cs="Helvetica"/>
+                <w:color w:val="333333"/>
+                <w:sz w:val="24"/>
+                <w:szCs w:val="24"/>
+              </w:rPr>
+              <w:t>Zagorka</w:t>
+            </w:r>
+            <w:proofErr w:type="spellEnd"/>
+            <w:r>
+              <w:rPr>
+                <w:rFonts w:ascii="Helvetica" w:eastAsia="Times New Roman" w:hAnsi="Helvetica" w:cs="Helvetica"/>
+                <w:color w:val="333333"/>
+                <w:sz w:val="24"/>
+                <w:szCs w:val="24"/>
+              </w:rPr>
+              <w:t>"</w:t>
             </w:r>
           </w:p>
         </w:tc>
@@ -8423,7 +9466,27 @@
                 <w:sz w:val="24"/>
                 <w:szCs w:val="24"/>
               </w:rPr>
-              <w:t>Supermarket "Kaspichan – Center"</w:t>
+              <w:t>Supermarket "</w:t>
+            </w:r>
+            <w:proofErr w:type="spellStart"/>
+            <w:r>
+              <w:rPr>
+                <w:rFonts w:ascii="Helvetica" w:eastAsia="Times New Roman" w:hAnsi="Helvetica" w:cs="Helvetica"/>
+                <w:color w:val="333333"/>
+                <w:sz w:val="24"/>
+                <w:szCs w:val="24"/>
+              </w:rPr>
+              <w:t>Kaspichan</w:t>
+            </w:r>
+            <w:proofErr w:type="spellEnd"/>
+            <w:r>
+              <w:rPr>
+                <w:rFonts w:ascii="Helvetica" w:eastAsia="Times New Roman" w:hAnsi="Helvetica" w:cs="Helvetica"/>
+                <w:color w:val="333333"/>
+                <w:sz w:val="24"/>
+                <w:szCs w:val="24"/>
+              </w:rPr>
+              <w:t xml:space="preserve"> – Center"</w:t>
             </w:r>
           </w:p>
         </w:tc>
@@ -8560,7 +9623,27 @@
                 <w:sz w:val="24"/>
                 <w:szCs w:val="24"/>
               </w:rPr>
-              <w:t>Beer "Zagorka"</w:t>
+              <w:t>Beer "</w:t>
+            </w:r>
+            <w:proofErr w:type="spellStart"/>
+            <w:r>
+              <w:rPr>
+                <w:rFonts w:ascii="Helvetica" w:eastAsia="Times New Roman" w:hAnsi="Helvetica" w:cs="Helvetica"/>
+                <w:color w:val="333333"/>
+                <w:sz w:val="24"/>
+                <w:szCs w:val="24"/>
+              </w:rPr>
+              <w:t>Zagorka</w:t>
+            </w:r>
+            <w:proofErr w:type="spellEnd"/>
+            <w:r>
+              <w:rPr>
+                <w:rFonts w:ascii="Helvetica" w:eastAsia="Times New Roman" w:hAnsi="Helvetica" w:cs="Helvetica"/>
+                <w:color w:val="333333"/>
+                <w:sz w:val="24"/>
+                <w:szCs w:val="24"/>
+              </w:rPr>
+              <w:t>"</w:t>
             </w:r>
           </w:p>
         </w:tc>
@@ -8680,7 +9763,27 @@
                 <w:sz w:val="24"/>
                 <w:szCs w:val="24"/>
               </w:rPr>
-              <w:t>Supermarket "Plovdiv – Stolipinovo"</w:t>
+              <w:t xml:space="preserve">Supermarket "Plovdiv – </w:t>
+            </w:r>
+            <w:proofErr w:type="spellStart"/>
+            <w:r>
+              <w:rPr>
+                <w:rFonts w:ascii="Helvetica" w:eastAsia="Times New Roman" w:hAnsi="Helvetica" w:cs="Helvetica"/>
+                <w:color w:val="333333"/>
+                <w:sz w:val="24"/>
+                <w:szCs w:val="24"/>
+              </w:rPr>
+              <w:t>Stolipinovo</w:t>
+            </w:r>
+            <w:proofErr w:type="spellEnd"/>
+            <w:r>
+              <w:rPr>
+                <w:rFonts w:ascii="Helvetica" w:eastAsia="Times New Roman" w:hAnsi="Helvetica" w:cs="Helvetica"/>
+                <w:color w:val="333333"/>
+                <w:sz w:val="24"/>
+                <w:szCs w:val="24"/>
+              </w:rPr>
+              <w:t>"</w:t>
             </w:r>
           </w:p>
         </w:tc>
@@ -8818,7 +9921,27 @@
                 <w:szCs w:val="24"/>
               </w:rPr>
               <w:lastRenderedPageBreak/>
-              <w:t>Vodka "Targovishte"</w:t>
+              <w:t>Vodka "</w:t>
+            </w:r>
+            <w:proofErr w:type="spellStart"/>
+            <w:r>
+              <w:rPr>
+                <w:rFonts w:ascii="Helvetica" w:eastAsia="Times New Roman" w:hAnsi="Helvetica" w:cs="Helvetica"/>
+                <w:color w:val="333333"/>
+                <w:sz w:val="24"/>
+                <w:szCs w:val="24"/>
+              </w:rPr>
+              <w:t>Targovishte</w:t>
+            </w:r>
+            <w:proofErr w:type="spellEnd"/>
+            <w:r>
+              <w:rPr>
+                <w:rFonts w:ascii="Helvetica" w:eastAsia="Times New Roman" w:hAnsi="Helvetica" w:cs="Helvetica"/>
+                <w:color w:val="333333"/>
+                <w:sz w:val="24"/>
+                <w:szCs w:val="24"/>
+              </w:rPr>
+              <w:t>"</w:t>
             </w:r>
           </w:p>
         </w:tc>
@@ -8938,7 +10061,27 @@
                 <w:sz w:val="24"/>
                 <w:szCs w:val="24"/>
               </w:rPr>
-              <w:t>Supermarket "Bourgas – Plaza"</w:t>
+              <w:t>Supermarket "</w:t>
+            </w:r>
+            <w:proofErr w:type="spellStart"/>
+            <w:r>
+              <w:rPr>
+                <w:rFonts w:ascii="Helvetica" w:eastAsia="Times New Roman" w:hAnsi="Helvetica" w:cs="Helvetica"/>
+                <w:color w:val="333333"/>
+                <w:sz w:val="24"/>
+                <w:szCs w:val="24"/>
+              </w:rPr>
+              <w:t>Bourgas</w:t>
+            </w:r>
+            <w:proofErr w:type="spellEnd"/>
+            <w:r>
+              <w:rPr>
+                <w:rFonts w:ascii="Helvetica" w:eastAsia="Times New Roman" w:hAnsi="Helvetica" w:cs="Helvetica"/>
+                <w:color w:val="333333"/>
+                <w:sz w:val="24"/>
+                <w:szCs w:val="24"/>
+              </w:rPr>
+              <w:t xml:space="preserve"> – Plaza"</w:t>
             </w:r>
           </w:p>
         </w:tc>
@@ -9075,7 +10218,27 @@
                 <w:sz w:val="24"/>
                 <w:szCs w:val="24"/>
               </w:rPr>
-              <w:t>Vodka "Targovishte"</w:t>
+              <w:t>Vodka "</w:t>
+            </w:r>
+            <w:proofErr w:type="spellStart"/>
+            <w:r>
+              <w:rPr>
+                <w:rFonts w:ascii="Helvetica" w:eastAsia="Times New Roman" w:hAnsi="Helvetica" w:cs="Helvetica"/>
+                <w:color w:val="333333"/>
+                <w:sz w:val="24"/>
+                <w:szCs w:val="24"/>
+              </w:rPr>
+              <w:t>Targovishte</w:t>
+            </w:r>
+            <w:proofErr w:type="spellEnd"/>
+            <w:r>
+              <w:rPr>
+                <w:rFonts w:ascii="Helvetica" w:eastAsia="Times New Roman" w:hAnsi="Helvetica" w:cs="Helvetica"/>
+                <w:color w:val="333333"/>
+                <w:sz w:val="24"/>
+                <w:szCs w:val="24"/>
+              </w:rPr>
+              <w:t>"</w:t>
             </w:r>
           </w:p>
         </w:tc>
@@ -9195,7 +10358,27 @@
                 <w:sz w:val="24"/>
                 <w:szCs w:val="24"/>
               </w:rPr>
-              <w:t>Supermarket "Plovdiv – Stolipinovo"</w:t>
+              <w:t xml:space="preserve">Supermarket "Plovdiv – </w:t>
+            </w:r>
+            <w:proofErr w:type="spellStart"/>
+            <w:r>
+              <w:rPr>
+                <w:rFonts w:ascii="Helvetica" w:eastAsia="Times New Roman" w:hAnsi="Helvetica" w:cs="Helvetica"/>
+                <w:color w:val="333333"/>
+                <w:sz w:val="24"/>
+                <w:szCs w:val="24"/>
+              </w:rPr>
+              <w:t>Stolipinovo</w:t>
+            </w:r>
+            <w:proofErr w:type="spellEnd"/>
+            <w:r>
+              <w:rPr>
+                <w:rFonts w:ascii="Helvetica" w:eastAsia="Times New Roman" w:hAnsi="Helvetica" w:cs="Helvetica"/>
+                <w:color w:val="333333"/>
+                <w:sz w:val="24"/>
+                <w:szCs w:val="24"/>
+              </w:rPr>
+              <w:t>"</w:t>
             </w:r>
           </w:p>
         </w:tc>
@@ -9452,7 +10635,27 @@
                 <w:sz w:val="24"/>
                 <w:szCs w:val="24"/>
               </w:rPr>
-              <w:t>Supermarket "Kaspichan – Center"</w:t>
+              <w:t>Supermarket "</w:t>
+            </w:r>
+            <w:proofErr w:type="spellStart"/>
+            <w:r>
+              <w:rPr>
+                <w:rFonts w:ascii="Helvetica" w:eastAsia="Times New Roman" w:hAnsi="Helvetica" w:cs="Helvetica"/>
+                <w:color w:val="333333"/>
+                <w:sz w:val="24"/>
+                <w:szCs w:val="24"/>
+              </w:rPr>
+              <w:t>Kaspichan</w:t>
+            </w:r>
+            <w:proofErr w:type="spellEnd"/>
+            <w:r>
+              <w:rPr>
+                <w:rFonts w:ascii="Helvetica" w:eastAsia="Times New Roman" w:hAnsi="Helvetica" w:cs="Helvetica"/>
+                <w:color w:val="333333"/>
+                <w:sz w:val="24"/>
+                <w:szCs w:val="24"/>
+              </w:rPr>
+              <w:t xml:space="preserve"> – Center"</w:t>
             </w:r>
           </w:p>
         </w:tc>
@@ -9709,7 +10912,27 @@
                 <w:sz w:val="24"/>
                 <w:szCs w:val="24"/>
               </w:rPr>
-              <w:t>Supermarket "Plovdiv – Stolipinovo"</w:t>
+              <w:t xml:space="preserve">Supermarket "Plovdiv – </w:t>
+            </w:r>
+            <w:proofErr w:type="spellStart"/>
+            <w:r>
+              <w:rPr>
+                <w:rFonts w:ascii="Helvetica" w:eastAsia="Times New Roman" w:hAnsi="Helvetica" w:cs="Helvetica"/>
+                <w:color w:val="333333"/>
+                <w:sz w:val="24"/>
+                <w:szCs w:val="24"/>
+              </w:rPr>
+              <w:t>Stolipinovo</w:t>
+            </w:r>
+            <w:proofErr w:type="spellEnd"/>
+            <w:r>
+              <w:rPr>
+                <w:rFonts w:ascii="Helvetica" w:eastAsia="Times New Roman" w:hAnsi="Helvetica" w:cs="Helvetica"/>
+                <w:color w:val="333333"/>
+                <w:sz w:val="24"/>
+                <w:szCs w:val="24"/>
+              </w:rPr>
+              <w:t>"</w:t>
             </w:r>
           </w:p>
         </w:tc>
@@ -9846,7 +11069,27 @@
                 <w:sz w:val="24"/>
                 <w:szCs w:val="24"/>
               </w:rPr>
-              <w:t>Chocolate "Milka"</w:t>
+              <w:t>Chocolate "</w:t>
+            </w:r>
+            <w:proofErr w:type="spellStart"/>
+            <w:r>
+              <w:rPr>
+                <w:rFonts w:ascii="Helvetica" w:eastAsia="Times New Roman" w:hAnsi="Helvetica" w:cs="Helvetica"/>
+                <w:color w:val="333333"/>
+                <w:sz w:val="24"/>
+                <w:szCs w:val="24"/>
+              </w:rPr>
+              <w:t>Milka</w:t>
+            </w:r>
+            <w:proofErr w:type="spellEnd"/>
+            <w:r>
+              <w:rPr>
+                <w:rFonts w:ascii="Helvetica" w:eastAsia="Times New Roman" w:hAnsi="Helvetica" w:cs="Helvetica"/>
+                <w:color w:val="333333"/>
+                <w:sz w:val="24"/>
+                <w:szCs w:val="24"/>
+              </w:rPr>
+              <w:t>"</w:t>
             </w:r>
           </w:p>
         </w:tc>
@@ -9966,7 +11209,27 @@
                 <w:sz w:val="24"/>
                 <w:szCs w:val="24"/>
               </w:rPr>
-              <w:t>Supermarket "Kaspichan – Center"</w:t>
+              <w:t>Supermarket "</w:t>
+            </w:r>
+            <w:proofErr w:type="spellStart"/>
+            <w:r>
+              <w:rPr>
+                <w:rFonts w:ascii="Helvetica" w:eastAsia="Times New Roman" w:hAnsi="Helvetica" w:cs="Helvetica"/>
+                <w:color w:val="333333"/>
+                <w:sz w:val="24"/>
+                <w:szCs w:val="24"/>
+              </w:rPr>
+              <w:t>Kaspichan</w:t>
+            </w:r>
+            <w:proofErr w:type="spellEnd"/>
+            <w:r>
+              <w:rPr>
+                <w:rFonts w:ascii="Helvetica" w:eastAsia="Times New Roman" w:hAnsi="Helvetica" w:cs="Helvetica"/>
+                <w:color w:val="333333"/>
+                <w:sz w:val="24"/>
+                <w:szCs w:val="24"/>
+              </w:rPr>
+              <w:t xml:space="preserve"> – Center"</w:t>
             </w:r>
           </w:p>
         </w:tc>
@@ -10891,6 +12154,7 @@
           <w:szCs w:val="20"/>
         </w:rPr>
       </w:pPr>
+      <w:proofErr w:type="gramStart"/>
       <w:r>
         <w:rPr>
           <w:rFonts w:ascii="Consolas" w:eastAsia="Times New Roman" w:hAnsi="Consolas" w:cs="Consolas"/>
@@ -10909,6 +12173,7 @@
         </w:rPr>
         <w:t>xml</w:t>
       </w:r>
+      <w:proofErr w:type="gramEnd"/>
       <w:r>
         <w:rPr>
           <w:rFonts w:ascii="Consolas" w:eastAsia="Times New Roman" w:hAnsi="Consolas" w:cs="Consolas"/>
@@ -11009,7 +12274,27 @@
           <w:sz w:val="20"/>
           <w:szCs w:val="20"/>
         </w:rPr>
-        <w:t>&lt;sales&gt;</w:t>
+        <w:t>&lt;</w:t>
+      </w:r>
+      <w:proofErr w:type="gramStart"/>
+      <w:r>
+        <w:rPr>
+          <w:rFonts w:ascii="Consolas" w:eastAsia="Times New Roman" w:hAnsi="Consolas" w:cs="Consolas"/>
+          <w:color w:val="333333"/>
+          <w:sz w:val="20"/>
+          <w:szCs w:val="20"/>
+        </w:rPr>
+        <w:t>sales</w:t>
+      </w:r>
+      <w:proofErr w:type="gramEnd"/>
+      <w:r>
+        <w:rPr>
+          <w:rFonts w:ascii="Consolas" w:eastAsia="Times New Roman" w:hAnsi="Consolas" w:cs="Consolas"/>
+          <w:color w:val="333333"/>
+          <w:sz w:val="20"/>
+          <w:szCs w:val="20"/>
+        </w:rPr>
+        <w:t>&gt;</w:t>
       </w:r>
     </w:p>
     <w:p>
@@ -11496,7 +12781,27 @@
           <w:sz w:val="20"/>
           <w:szCs w:val="20"/>
         </w:rPr>
-        <w:t>"Targovishte Bottling Company Ltd."</w:t>
+        <w:t>"</w:t>
+      </w:r>
+      <w:proofErr w:type="spellStart"/>
+      <w:r>
+        <w:rPr>
+          <w:rFonts w:ascii="Consolas" w:eastAsia="Times New Roman" w:hAnsi="Consolas" w:cs="Consolas"/>
+          <w:color w:val="183691"/>
+          <w:sz w:val="20"/>
+          <w:szCs w:val="20"/>
+        </w:rPr>
+        <w:t>Targovishte</w:t>
+      </w:r>
+      <w:proofErr w:type="spellEnd"/>
+      <w:r>
+        <w:rPr>
+          <w:rFonts w:ascii="Consolas" w:eastAsia="Times New Roman" w:hAnsi="Consolas" w:cs="Consolas"/>
+          <w:color w:val="183691"/>
+          <w:sz w:val="20"/>
+          <w:szCs w:val="20"/>
+        </w:rPr>
+        <w:t xml:space="preserve"> Bottling Company Ltd."</w:t>
       </w:r>
       <w:r>
         <w:rPr>
@@ -11916,7 +13221,27 @@
           <w:sz w:val="20"/>
           <w:szCs w:val="20"/>
         </w:rPr>
-        <w:t>"Zagorka Corp."</w:t>
+        <w:t>"</w:t>
+      </w:r>
+      <w:proofErr w:type="spellStart"/>
+      <w:r>
+        <w:rPr>
+          <w:rFonts w:ascii="Consolas" w:eastAsia="Times New Roman" w:hAnsi="Consolas" w:cs="Consolas"/>
+          <w:color w:val="183691"/>
+          <w:sz w:val="20"/>
+          <w:szCs w:val="20"/>
+        </w:rPr>
+        <w:t>Zagorka</w:t>
+      </w:r>
+      <w:proofErr w:type="spellEnd"/>
+      <w:r>
+        <w:rPr>
+          <w:rFonts w:ascii="Consolas" w:eastAsia="Times New Roman" w:hAnsi="Consolas" w:cs="Consolas"/>
+          <w:color w:val="183691"/>
+          <w:sz w:val="20"/>
+          <w:szCs w:val="20"/>
+        </w:rPr>
+        <w:t xml:space="preserve"> Corp."</w:t>
       </w:r>
       <w:r>
         <w:rPr>
@@ -12309,7 +13634,27 @@
           <w:sz w:val="20"/>
           <w:szCs w:val="20"/>
         </w:rPr>
-        <w:t>&lt;sales&gt;</w:t>
+        <w:t>&lt;</w:t>
+      </w:r>
+      <w:proofErr w:type="gramStart"/>
+      <w:r>
+        <w:rPr>
+          <w:rFonts w:ascii="Consolas" w:eastAsia="Times New Roman" w:hAnsi="Consolas" w:cs="Consolas"/>
+          <w:color w:val="333333"/>
+          <w:sz w:val="20"/>
+          <w:szCs w:val="20"/>
+        </w:rPr>
+        <w:t>sales</w:t>
+      </w:r>
+      <w:proofErr w:type="gramEnd"/>
+      <w:r>
+        <w:rPr>
+          <w:rFonts w:ascii="Consolas" w:eastAsia="Times New Roman" w:hAnsi="Consolas" w:cs="Consolas"/>
+          <w:color w:val="333333"/>
+          <w:sz w:val="20"/>
+          <w:szCs w:val="20"/>
+        </w:rPr>
+        <w:t>&gt;</w:t>
       </w:r>
     </w:p>
     <w:p>
@@ -12523,7 +13868,47 @@
           <w:sz w:val="24"/>
           <w:szCs w:val="24"/>
         </w:rPr>
-        <w:t>Your task is to write a program to create report for each product in JSON format and save all reports in MySQL. All reports may look like the sample below and should be saved in the MySQL database as well as in the file system (in a folder called “Json-Reports”, in files named “XX.json” where XX is the ID).</w:t>
+        <w:t>Your task is to write a program to create report for each product in JSON format and save all reports in MySQL. All reports may look like the sample below and should be saved in the MySQL database as well as in the file system (in a folder called “</w:t>
+      </w:r>
+      <w:proofErr w:type="spellStart"/>
+      <w:r>
+        <w:rPr>
+          <w:rFonts w:ascii="Helvetica" w:eastAsia="Times New Roman" w:hAnsi="Helvetica" w:cs="Helvetica"/>
+          <w:color w:val="333333"/>
+          <w:sz w:val="24"/>
+          <w:szCs w:val="24"/>
+        </w:rPr>
+        <w:t>Json</w:t>
+      </w:r>
+      <w:proofErr w:type="spellEnd"/>
+      <w:r>
+        <w:rPr>
+          <w:rFonts w:ascii="Helvetica" w:eastAsia="Times New Roman" w:hAnsi="Helvetica" w:cs="Helvetica"/>
+          <w:color w:val="333333"/>
+          <w:sz w:val="24"/>
+          <w:szCs w:val="24"/>
+        </w:rPr>
+        <w:t>-Reports”, in files named “</w:t>
+      </w:r>
+      <w:proofErr w:type="spellStart"/>
+      <w:r>
+        <w:rPr>
+          <w:rFonts w:ascii="Helvetica" w:eastAsia="Times New Roman" w:hAnsi="Helvetica" w:cs="Helvetica"/>
+          <w:color w:val="333333"/>
+          <w:sz w:val="24"/>
+          <w:szCs w:val="24"/>
+        </w:rPr>
+        <w:t>XX.json</w:t>
+      </w:r>
+      <w:proofErr w:type="spellEnd"/>
+      <w:r>
+        <w:rPr>
+          <w:rFonts w:ascii="Helvetica" w:eastAsia="Times New Roman" w:hAnsi="Helvetica" w:cs="Helvetica"/>
+          <w:color w:val="333333"/>
+          <w:sz w:val="24"/>
+          <w:szCs w:val="24"/>
+        </w:rPr>
+        <w:t>” where XX is the ID).</w:t>
       </w:r>
     </w:p>
     <w:p>
@@ -12560,6 +13945,7 @@
           <w:szCs w:val="24"/>
         </w:rPr>
       </w:pPr>
+      <w:proofErr w:type="gramStart"/>
       <w:r>
         <w:rPr>
           <w:rFonts w:ascii="Helvetica" w:eastAsia="Times New Roman" w:hAnsi="Helvetica" w:cs="Helvetica"/>
@@ -12571,6 +13957,7 @@
         </w:rPr>
         <w:t>3.json</w:t>
       </w:r>
+      <w:proofErr w:type="gramEnd"/>
     </w:p>
     <w:p>
       <w:pPr>
@@ -12656,7 +14043,27 @@
           <w:sz w:val="20"/>
           <w:szCs w:val="20"/>
         </w:rPr>
-        <w:t>"product-id"</w:t>
+        <w:t>"</w:t>
+      </w:r>
+      <w:proofErr w:type="gramStart"/>
+      <w:r>
+        <w:rPr>
+          <w:rFonts w:ascii="Consolas" w:eastAsia="Times New Roman" w:hAnsi="Consolas" w:cs="Consolas"/>
+          <w:color w:val="183691"/>
+          <w:sz w:val="20"/>
+          <w:szCs w:val="20"/>
+        </w:rPr>
+        <w:t>product-id</w:t>
+      </w:r>
+      <w:proofErr w:type="gramEnd"/>
+      <w:r>
+        <w:rPr>
+          <w:rFonts w:ascii="Consolas" w:eastAsia="Times New Roman" w:hAnsi="Consolas" w:cs="Consolas"/>
+          <w:color w:val="183691"/>
+          <w:sz w:val="20"/>
+          <w:szCs w:val="20"/>
+        </w:rPr>
+        <w:t>"</w:t>
       </w:r>
       <w:r>
         <w:rPr>
@@ -12749,7 +14156,27 @@
           <w:sz w:val="20"/>
           <w:szCs w:val="20"/>
         </w:rPr>
-        <w:t>"product-name"</w:t>
+        <w:t>"</w:t>
+      </w:r>
+      <w:proofErr w:type="gramStart"/>
+      <w:r>
+        <w:rPr>
+          <w:rFonts w:ascii="Consolas" w:eastAsia="Times New Roman" w:hAnsi="Consolas" w:cs="Consolas"/>
+          <w:color w:val="183691"/>
+          <w:sz w:val="20"/>
+          <w:szCs w:val="20"/>
+        </w:rPr>
+        <w:t>product-name</w:t>
+      </w:r>
+      <w:proofErr w:type="gramEnd"/>
+      <w:r>
+        <w:rPr>
+          <w:rFonts w:ascii="Consolas" w:eastAsia="Times New Roman" w:hAnsi="Consolas" w:cs="Consolas"/>
+          <w:color w:val="183691"/>
+          <w:sz w:val="20"/>
+          <w:szCs w:val="20"/>
+        </w:rPr>
+        <w:t>"</w:t>
       </w:r>
       <w:r>
         <w:rPr>
@@ -12842,7 +14269,27 @@
           <w:sz w:val="20"/>
           <w:szCs w:val="20"/>
         </w:rPr>
-        <w:t>"vendor-name"</w:t>
+        <w:t>"</w:t>
+      </w:r>
+      <w:proofErr w:type="gramStart"/>
+      <w:r>
+        <w:rPr>
+          <w:rFonts w:ascii="Consolas" w:eastAsia="Times New Roman" w:hAnsi="Consolas" w:cs="Consolas"/>
+          <w:color w:val="183691"/>
+          <w:sz w:val="20"/>
+          <w:szCs w:val="20"/>
+        </w:rPr>
+        <w:t>vendor-name</w:t>
+      </w:r>
+      <w:proofErr w:type="gramEnd"/>
+      <w:r>
+        <w:rPr>
+          <w:rFonts w:ascii="Consolas" w:eastAsia="Times New Roman" w:hAnsi="Consolas" w:cs="Consolas"/>
+          <w:color w:val="183691"/>
+          <w:sz w:val="20"/>
+          <w:szCs w:val="20"/>
+        </w:rPr>
+        <w:t>"</w:t>
       </w:r>
       <w:r>
         <w:rPr>
@@ -12878,7 +14325,27 @@
           <w:sz w:val="20"/>
           <w:szCs w:val="20"/>
         </w:rPr>
-        <w:t>"Zagorka Corp."</w:t>
+        <w:t>"</w:t>
+      </w:r>
+      <w:proofErr w:type="spellStart"/>
+      <w:r>
+        <w:rPr>
+          <w:rFonts w:ascii="Consolas" w:eastAsia="Times New Roman" w:hAnsi="Consolas" w:cs="Consolas"/>
+          <w:color w:val="183691"/>
+          <w:sz w:val="20"/>
+          <w:szCs w:val="20"/>
+        </w:rPr>
+        <w:t>Zagorka</w:t>
+      </w:r>
+      <w:proofErr w:type="spellEnd"/>
+      <w:r>
+        <w:rPr>
+          <w:rFonts w:ascii="Consolas" w:eastAsia="Times New Roman" w:hAnsi="Consolas" w:cs="Consolas"/>
+          <w:color w:val="183691"/>
+          <w:sz w:val="20"/>
+          <w:szCs w:val="20"/>
+        </w:rPr>
+        <w:t xml:space="preserve"> Corp."</w:t>
       </w:r>
       <w:r>
         <w:rPr>
@@ -12935,7 +14402,27 @@
           <w:sz w:val="20"/>
           <w:szCs w:val="20"/>
         </w:rPr>
-        <w:t>"total-quantity-sold"</w:t>
+        <w:t>"</w:t>
+      </w:r>
+      <w:proofErr w:type="gramStart"/>
+      <w:r>
+        <w:rPr>
+          <w:rFonts w:ascii="Consolas" w:eastAsia="Times New Roman" w:hAnsi="Consolas" w:cs="Consolas"/>
+          <w:color w:val="183691"/>
+          <w:sz w:val="20"/>
+          <w:szCs w:val="20"/>
+        </w:rPr>
+        <w:t>total-quantity-sold</w:t>
+      </w:r>
+      <w:proofErr w:type="gramEnd"/>
+      <w:r>
+        <w:rPr>
+          <w:rFonts w:ascii="Consolas" w:eastAsia="Times New Roman" w:hAnsi="Consolas" w:cs="Consolas"/>
+          <w:color w:val="183691"/>
+          <w:sz w:val="20"/>
+          <w:szCs w:val="20"/>
+        </w:rPr>
+        <w:t>"</w:t>
       </w:r>
       <w:r>
         <w:rPr>
@@ -13028,7 +14515,27 @@
           <w:sz w:val="20"/>
           <w:szCs w:val="20"/>
         </w:rPr>
-        <w:t>"total-incomes"</w:t>
+        <w:t>"</w:t>
+      </w:r>
+      <w:proofErr w:type="gramStart"/>
+      <w:r>
+        <w:rPr>
+          <w:rFonts w:ascii="Consolas" w:eastAsia="Times New Roman" w:hAnsi="Consolas" w:cs="Consolas"/>
+          <w:color w:val="183691"/>
+          <w:sz w:val="20"/>
+          <w:szCs w:val="20"/>
+        </w:rPr>
+        <w:t>total-incomes</w:t>
+      </w:r>
+      <w:proofErr w:type="gramEnd"/>
+      <w:r>
+        <w:rPr>
+          <w:rFonts w:ascii="Consolas" w:eastAsia="Times New Roman" w:hAnsi="Consolas" w:cs="Consolas"/>
+          <w:color w:val="183691"/>
+          <w:sz w:val="20"/>
+          <w:szCs w:val="20"/>
+        </w:rPr>
+        <w:t>"</w:t>
       </w:r>
       <w:r>
         <w:rPr>
@@ -13125,6 +14632,7 @@
           <w:szCs w:val="24"/>
         </w:rPr>
       </w:pPr>
+      <w:proofErr w:type="gramStart"/>
       <w:r>
         <w:rPr>
           <w:rFonts w:ascii="Helvetica" w:eastAsia="Times New Roman" w:hAnsi="Helvetica" w:cs="Helvetica"/>
@@ -13136,6 +14644,7 @@
         </w:rPr>
         <w:t>1.json</w:t>
       </w:r>
+      <w:proofErr w:type="gramEnd"/>
     </w:p>
     <w:p>
       <w:pPr>
@@ -13221,7 +14730,27 @@
           <w:sz w:val="20"/>
           <w:szCs w:val="20"/>
         </w:rPr>
-        <w:t>"product-id"</w:t>
+        <w:t>"</w:t>
+      </w:r>
+      <w:proofErr w:type="gramStart"/>
+      <w:r>
+        <w:rPr>
+          <w:rFonts w:ascii="Consolas" w:eastAsia="Times New Roman" w:hAnsi="Consolas" w:cs="Consolas"/>
+          <w:color w:val="183691"/>
+          <w:sz w:val="20"/>
+          <w:szCs w:val="20"/>
+        </w:rPr>
+        <w:t>product-id</w:t>
+      </w:r>
+      <w:proofErr w:type="gramEnd"/>
+      <w:r>
+        <w:rPr>
+          <w:rFonts w:ascii="Consolas" w:eastAsia="Times New Roman" w:hAnsi="Consolas" w:cs="Consolas"/>
+          <w:color w:val="183691"/>
+          <w:sz w:val="20"/>
+          <w:szCs w:val="20"/>
+        </w:rPr>
+        <w:t>"</w:t>
       </w:r>
       <w:r>
         <w:rPr>
@@ -13314,7 +14843,27 @@
           <w:sz w:val="20"/>
           <w:szCs w:val="20"/>
         </w:rPr>
-        <w:t>"product-name"</w:t>
+        <w:t>"</w:t>
+      </w:r>
+      <w:proofErr w:type="gramStart"/>
+      <w:r>
+        <w:rPr>
+          <w:rFonts w:ascii="Consolas" w:eastAsia="Times New Roman" w:hAnsi="Consolas" w:cs="Consolas"/>
+          <w:color w:val="183691"/>
+          <w:sz w:val="20"/>
+          <w:szCs w:val="20"/>
+        </w:rPr>
+        <w:t>product-name</w:t>
+      </w:r>
+      <w:proofErr w:type="gramEnd"/>
+      <w:r>
+        <w:rPr>
+          <w:rFonts w:ascii="Consolas" w:eastAsia="Times New Roman" w:hAnsi="Consolas" w:cs="Consolas"/>
+          <w:color w:val="183691"/>
+          <w:sz w:val="20"/>
+          <w:szCs w:val="20"/>
+        </w:rPr>
+        <w:t>"</w:t>
       </w:r>
       <w:r>
         <w:rPr>
@@ -13350,7 +14899,27 @@
           <w:sz w:val="20"/>
           <w:szCs w:val="20"/>
         </w:rPr>
-        <w:t>"Beer “Zagorka”"</w:t>
+        <w:t>"Beer “</w:t>
+      </w:r>
+      <w:proofErr w:type="spellStart"/>
+      <w:r>
+        <w:rPr>
+          <w:rFonts w:ascii="Consolas" w:eastAsia="Times New Roman" w:hAnsi="Consolas" w:cs="Consolas"/>
+          <w:color w:val="183691"/>
+          <w:sz w:val="20"/>
+          <w:szCs w:val="20"/>
+        </w:rPr>
+        <w:t>Zagorka</w:t>
+      </w:r>
+      <w:proofErr w:type="spellEnd"/>
+      <w:r>
+        <w:rPr>
+          <w:rFonts w:ascii="Consolas" w:eastAsia="Times New Roman" w:hAnsi="Consolas" w:cs="Consolas"/>
+          <w:color w:val="183691"/>
+          <w:sz w:val="20"/>
+          <w:szCs w:val="20"/>
+        </w:rPr>
+        <w:t>”"</w:t>
       </w:r>
       <w:r>
         <w:rPr>
@@ -13407,7 +14976,27 @@
           <w:sz w:val="20"/>
           <w:szCs w:val="20"/>
         </w:rPr>
-        <w:t>"vendor-name"</w:t>
+        <w:t>"</w:t>
+      </w:r>
+      <w:proofErr w:type="gramStart"/>
+      <w:r>
+        <w:rPr>
+          <w:rFonts w:ascii="Consolas" w:eastAsia="Times New Roman" w:hAnsi="Consolas" w:cs="Consolas"/>
+          <w:color w:val="183691"/>
+          <w:sz w:val="20"/>
+          <w:szCs w:val="20"/>
+        </w:rPr>
+        <w:t>vendor-name</w:t>
+      </w:r>
+      <w:proofErr w:type="gramEnd"/>
+      <w:r>
+        <w:rPr>
+          <w:rFonts w:ascii="Consolas" w:eastAsia="Times New Roman" w:hAnsi="Consolas" w:cs="Consolas"/>
+          <w:color w:val="183691"/>
+          <w:sz w:val="20"/>
+          <w:szCs w:val="20"/>
+        </w:rPr>
+        <w:t>"</w:t>
       </w:r>
       <w:r>
         <w:rPr>
@@ -13443,7 +15032,27 @@
           <w:sz w:val="20"/>
           <w:szCs w:val="20"/>
         </w:rPr>
-        <w:t>"Zagorka Corp."</w:t>
+        <w:t>"</w:t>
+      </w:r>
+      <w:proofErr w:type="spellStart"/>
+      <w:r>
+        <w:rPr>
+          <w:rFonts w:ascii="Consolas" w:eastAsia="Times New Roman" w:hAnsi="Consolas" w:cs="Consolas"/>
+          <w:color w:val="183691"/>
+          <w:sz w:val="20"/>
+          <w:szCs w:val="20"/>
+        </w:rPr>
+        <w:t>Zagorka</w:t>
+      </w:r>
+      <w:proofErr w:type="spellEnd"/>
+      <w:r>
+        <w:rPr>
+          <w:rFonts w:ascii="Consolas" w:eastAsia="Times New Roman" w:hAnsi="Consolas" w:cs="Consolas"/>
+          <w:color w:val="183691"/>
+          <w:sz w:val="20"/>
+          <w:szCs w:val="20"/>
+        </w:rPr>
+        <w:t xml:space="preserve"> Corp."</w:t>
       </w:r>
       <w:r>
         <w:rPr>
@@ -13500,7 +15109,27 @@
           <w:sz w:val="20"/>
           <w:szCs w:val="20"/>
         </w:rPr>
-        <w:t>"total-quantity-sold"</w:t>
+        <w:t>"</w:t>
+      </w:r>
+      <w:proofErr w:type="gramStart"/>
+      <w:r>
+        <w:rPr>
+          <w:rFonts w:ascii="Consolas" w:eastAsia="Times New Roman" w:hAnsi="Consolas" w:cs="Consolas"/>
+          <w:color w:val="183691"/>
+          <w:sz w:val="20"/>
+          <w:szCs w:val="20"/>
+        </w:rPr>
+        <w:t>total-quantity-sold</w:t>
+      </w:r>
+      <w:proofErr w:type="gramEnd"/>
+      <w:r>
+        <w:rPr>
+          <w:rFonts w:ascii="Consolas" w:eastAsia="Times New Roman" w:hAnsi="Consolas" w:cs="Consolas"/>
+          <w:color w:val="183691"/>
+          <w:sz w:val="20"/>
+          <w:szCs w:val="20"/>
+        </w:rPr>
+        <w:t>"</w:t>
       </w:r>
       <w:r>
         <w:rPr>
@@ -13593,7 +15222,27 @@
           <w:sz w:val="20"/>
           <w:szCs w:val="20"/>
         </w:rPr>
-        <w:t>"total-incomes"</w:t>
+        <w:t>"</w:t>
+      </w:r>
+      <w:proofErr w:type="gramStart"/>
+      <w:r>
+        <w:rPr>
+          <w:rFonts w:ascii="Consolas" w:eastAsia="Times New Roman" w:hAnsi="Consolas" w:cs="Consolas"/>
+          <w:color w:val="183691"/>
+          <w:sz w:val="20"/>
+          <w:szCs w:val="20"/>
+        </w:rPr>
+        <w:t>total-incomes</w:t>
+      </w:r>
+      <w:proofErr w:type="gramEnd"/>
+      <w:r>
+        <w:rPr>
+          <w:rFonts w:ascii="Consolas" w:eastAsia="Times New Roman" w:hAnsi="Consolas" w:cs="Consolas"/>
+          <w:color w:val="183691"/>
+          <w:sz w:val="20"/>
+          <w:szCs w:val="20"/>
+        </w:rPr>
+        <w:t>"</w:t>
       </w:r>
       <w:r>
         <w:rPr>
@@ -13691,6 +15340,7 @@
           <w:szCs w:val="24"/>
         </w:rPr>
       </w:pPr>
+      <w:proofErr w:type="gramStart"/>
       <w:r>
         <w:rPr>
           <w:rFonts w:ascii="Helvetica" w:eastAsia="Times New Roman" w:hAnsi="Helvetica" w:cs="Helvetica"/>
@@ -13702,6 +15352,7 @@
         </w:rPr>
         <w:t>4.json</w:t>
       </w:r>
+      <w:proofErr w:type="gramEnd"/>
     </w:p>
     <w:p>
       <w:pPr>
@@ -13787,7 +15438,27 @@
           <w:sz w:val="20"/>
           <w:szCs w:val="20"/>
         </w:rPr>
-        <w:t>"product-id"</w:t>
+        <w:t>"</w:t>
+      </w:r>
+      <w:proofErr w:type="gramStart"/>
+      <w:r>
+        <w:rPr>
+          <w:rFonts w:ascii="Consolas" w:eastAsia="Times New Roman" w:hAnsi="Consolas" w:cs="Consolas"/>
+          <w:color w:val="183691"/>
+          <w:sz w:val="20"/>
+          <w:szCs w:val="20"/>
+        </w:rPr>
+        <w:t>product-id</w:t>
+      </w:r>
+      <w:proofErr w:type="gramEnd"/>
+      <w:r>
+        <w:rPr>
+          <w:rFonts w:ascii="Consolas" w:eastAsia="Times New Roman" w:hAnsi="Consolas" w:cs="Consolas"/>
+          <w:color w:val="183691"/>
+          <w:sz w:val="20"/>
+          <w:szCs w:val="20"/>
+        </w:rPr>
+        <w:t>"</w:t>
       </w:r>
       <w:r>
         <w:rPr>
@@ -13880,7 +15551,27 @@
           <w:sz w:val="20"/>
           <w:szCs w:val="20"/>
         </w:rPr>
-        <w:t>"product-name"</w:t>
+        <w:t>"</w:t>
+      </w:r>
+      <w:proofErr w:type="gramStart"/>
+      <w:r>
+        <w:rPr>
+          <w:rFonts w:ascii="Consolas" w:eastAsia="Times New Roman" w:hAnsi="Consolas" w:cs="Consolas"/>
+          <w:color w:val="183691"/>
+          <w:sz w:val="20"/>
+          <w:szCs w:val="20"/>
+        </w:rPr>
+        <w:t>product-name</w:t>
+      </w:r>
+      <w:proofErr w:type="gramEnd"/>
+      <w:r>
+        <w:rPr>
+          <w:rFonts w:ascii="Consolas" w:eastAsia="Times New Roman" w:hAnsi="Consolas" w:cs="Consolas"/>
+          <w:color w:val="183691"/>
+          <w:sz w:val="20"/>
+          <w:szCs w:val="20"/>
+        </w:rPr>
+        <w:t>"</w:t>
       </w:r>
       <w:r>
         <w:rPr>
@@ -13916,7 +15607,27 @@
           <w:sz w:val="20"/>
           <w:szCs w:val="20"/>
         </w:rPr>
-        <w:t>"Chocolate “Milka”"</w:t>
+        <w:t>"Chocolate “</w:t>
+      </w:r>
+      <w:proofErr w:type="spellStart"/>
+      <w:r>
+        <w:rPr>
+          <w:rFonts w:ascii="Consolas" w:eastAsia="Times New Roman" w:hAnsi="Consolas" w:cs="Consolas"/>
+          <w:color w:val="183691"/>
+          <w:sz w:val="20"/>
+          <w:szCs w:val="20"/>
+        </w:rPr>
+        <w:t>Milka</w:t>
+      </w:r>
+      <w:proofErr w:type="spellEnd"/>
+      <w:r>
+        <w:rPr>
+          <w:rFonts w:ascii="Consolas" w:eastAsia="Times New Roman" w:hAnsi="Consolas" w:cs="Consolas"/>
+          <w:color w:val="183691"/>
+          <w:sz w:val="20"/>
+          <w:szCs w:val="20"/>
+        </w:rPr>
+        <w:t>”"</w:t>
       </w:r>
       <w:r>
         <w:rPr>
@@ -13973,7 +15684,27 @@
           <w:sz w:val="20"/>
           <w:szCs w:val="20"/>
         </w:rPr>
-        <w:t>"vendor-name"</w:t>
+        <w:t>"</w:t>
+      </w:r>
+      <w:proofErr w:type="gramStart"/>
+      <w:r>
+        <w:rPr>
+          <w:rFonts w:ascii="Consolas" w:eastAsia="Times New Roman" w:hAnsi="Consolas" w:cs="Consolas"/>
+          <w:color w:val="183691"/>
+          <w:sz w:val="20"/>
+          <w:szCs w:val="20"/>
+        </w:rPr>
+        <w:t>vendor-name</w:t>
+      </w:r>
+      <w:proofErr w:type="gramEnd"/>
+      <w:r>
+        <w:rPr>
+          <w:rFonts w:ascii="Consolas" w:eastAsia="Times New Roman" w:hAnsi="Consolas" w:cs="Consolas"/>
+          <w:color w:val="183691"/>
+          <w:sz w:val="20"/>
+          <w:szCs w:val="20"/>
+        </w:rPr>
+        <w:t>"</w:t>
       </w:r>
       <w:r>
         <w:rPr>
@@ -14066,7 +15797,27 @@
           <w:sz w:val="20"/>
           <w:szCs w:val="20"/>
         </w:rPr>
-        <w:t>"total-quantity-sold"</w:t>
+        <w:t>"</w:t>
+      </w:r>
+      <w:proofErr w:type="gramStart"/>
+      <w:r>
+        <w:rPr>
+          <w:rFonts w:ascii="Consolas" w:eastAsia="Times New Roman" w:hAnsi="Consolas" w:cs="Consolas"/>
+          <w:color w:val="183691"/>
+          <w:sz w:val="20"/>
+          <w:szCs w:val="20"/>
+        </w:rPr>
+        <w:t>total-quantity-sold</w:t>
+      </w:r>
+      <w:proofErr w:type="gramEnd"/>
+      <w:r>
+        <w:rPr>
+          <w:rFonts w:ascii="Consolas" w:eastAsia="Times New Roman" w:hAnsi="Consolas" w:cs="Consolas"/>
+          <w:color w:val="183691"/>
+          <w:sz w:val="20"/>
+          <w:szCs w:val="20"/>
+        </w:rPr>
+        <w:t>"</w:t>
       </w:r>
       <w:r>
         <w:rPr>
@@ -14159,7 +15910,27 @@
           <w:sz w:val="20"/>
           <w:szCs w:val="20"/>
         </w:rPr>
-        <w:t>"total-incomes"</w:t>
+        <w:t>"</w:t>
+      </w:r>
+      <w:proofErr w:type="gramStart"/>
+      <w:r>
+        <w:rPr>
+          <w:rFonts w:ascii="Consolas" w:eastAsia="Times New Roman" w:hAnsi="Consolas" w:cs="Consolas"/>
+          <w:color w:val="183691"/>
+          <w:sz w:val="20"/>
+          <w:szCs w:val="20"/>
+        </w:rPr>
+        <w:t>total-incomes</w:t>
+      </w:r>
+      <w:proofErr w:type="gramEnd"/>
+      <w:r>
+        <w:rPr>
+          <w:rFonts w:ascii="Consolas" w:eastAsia="Times New Roman" w:hAnsi="Consolas" w:cs="Consolas"/>
+          <w:color w:val="183691"/>
+          <w:sz w:val="20"/>
+          <w:szCs w:val="20"/>
+        </w:rPr>
+        <w:t>"</w:t>
       </w:r>
       <w:r>
         <w:rPr>
@@ -14256,6 +16027,7 @@
           <w:szCs w:val="24"/>
         </w:rPr>
       </w:pPr>
+      <w:proofErr w:type="gramStart"/>
       <w:r>
         <w:rPr>
           <w:rFonts w:ascii="Helvetica" w:eastAsia="Times New Roman" w:hAnsi="Helvetica" w:cs="Helvetica"/>
@@ -14267,6 +16039,7 @@
         </w:rPr>
         <w:t>2.json</w:t>
       </w:r>
+      <w:proofErr w:type="gramEnd"/>
     </w:p>
     <w:p>
       <w:pPr>
@@ -14352,7 +16125,27 @@
           <w:sz w:val="20"/>
           <w:szCs w:val="20"/>
         </w:rPr>
-        <w:t>"product-id"</w:t>
+        <w:t>"</w:t>
+      </w:r>
+      <w:proofErr w:type="gramStart"/>
+      <w:r>
+        <w:rPr>
+          <w:rFonts w:ascii="Consolas" w:eastAsia="Times New Roman" w:hAnsi="Consolas" w:cs="Consolas"/>
+          <w:color w:val="183691"/>
+          <w:sz w:val="20"/>
+          <w:szCs w:val="20"/>
+        </w:rPr>
+        <w:t>product-id</w:t>
+      </w:r>
+      <w:proofErr w:type="gramEnd"/>
+      <w:r>
+        <w:rPr>
+          <w:rFonts w:ascii="Consolas" w:eastAsia="Times New Roman" w:hAnsi="Consolas" w:cs="Consolas"/>
+          <w:color w:val="183691"/>
+          <w:sz w:val="20"/>
+          <w:szCs w:val="20"/>
+        </w:rPr>
+        <w:t>"</w:t>
       </w:r>
       <w:r>
         <w:rPr>
@@ -14445,7 +16238,27 @@
           <w:sz w:val="20"/>
           <w:szCs w:val="20"/>
         </w:rPr>
-        <w:t>"product-name"</w:t>
+        <w:t>"</w:t>
+      </w:r>
+      <w:proofErr w:type="gramStart"/>
+      <w:r>
+        <w:rPr>
+          <w:rFonts w:ascii="Consolas" w:eastAsia="Times New Roman" w:hAnsi="Consolas" w:cs="Consolas"/>
+          <w:color w:val="183691"/>
+          <w:sz w:val="20"/>
+          <w:szCs w:val="20"/>
+        </w:rPr>
+        <w:t>product-name</w:t>
+      </w:r>
+      <w:proofErr w:type="gramEnd"/>
+      <w:r>
+        <w:rPr>
+          <w:rFonts w:ascii="Consolas" w:eastAsia="Times New Roman" w:hAnsi="Consolas" w:cs="Consolas"/>
+          <w:color w:val="183691"/>
+          <w:sz w:val="20"/>
+          <w:szCs w:val="20"/>
+        </w:rPr>
+        <w:t>"</w:t>
       </w:r>
       <w:r>
         <w:rPr>
@@ -14481,7 +16294,27 @@
           <w:sz w:val="20"/>
           <w:szCs w:val="20"/>
         </w:rPr>
-        <w:t>"Vodka “Targovishte”"</w:t>
+        <w:t>"Vodka “</w:t>
+      </w:r>
+      <w:proofErr w:type="spellStart"/>
+      <w:r>
+        <w:rPr>
+          <w:rFonts w:ascii="Consolas" w:eastAsia="Times New Roman" w:hAnsi="Consolas" w:cs="Consolas"/>
+          <w:color w:val="183691"/>
+          <w:sz w:val="20"/>
+          <w:szCs w:val="20"/>
+        </w:rPr>
+        <w:t>Targovishte</w:t>
+      </w:r>
+      <w:proofErr w:type="spellEnd"/>
+      <w:r>
+        <w:rPr>
+          <w:rFonts w:ascii="Consolas" w:eastAsia="Times New Roman" w:hAnsi="Consolas" w:cs="Consolas"/>
+          <w:color w:val="183691"/>
+          <w:sz w:val="20"/>
+          <w:szCs w:val="20"/>
+        </w:rPr>
+        <w:t>”"</w:t>
       </w:r>
       <w:r>
         <w:rPr>
@@ -14538,7 +16371,27 @@
           <w:sz w:val="20"/>
           <w:szCs w:val="20"/>
         </w:rPr>
-        <w:t>"vendor-name"</w:t>
+        <w:t>"</w:t>
+      </w:r>
+      <w:proofErr w:type="gramStart"/>
+      <w:r>
+        <w:rPr>
+          <w:rFonts w:ascii="Consolas" w:eastAsia="Times New Roman" w:hAnsi="Consolas" w:cs="Consolas"/>
+          <w:color w:val="183691"/>
+          <w:sz w:val="20"/>
+          <w:szCs w:val="20"/>
+        </w:rPr>
+        <w:t>vendor-name</w:t>
+      </w:r>
+      <w:proofErr w:type="gramEnd"/>
+      <w:r>
+        <w:rPr>
+          <w:rFonts w:ascii="Consolas" w:eastAsia="Times New Roman" w:hAnsi="Consolas" w:cs="Consolas"/>
+          <w:color w:val="183691"/>
+          <w:sz w:val="20"/>
+          <w:szCs w:val="20"/>
+        </w:rPr>
+        <w:t>"</w:t>
       </w:r>
       <w:r>
         <w:rPr>
@@ -14574,7 +16427,27 @@
           <w:sz w:val="20"/>
           <w:szCs w:val="20"/>
         </w:rPr>
-        <w:t>"Targovishte Bottling Company Ltd."</w:t>
+        <w:t>"</w:t>
+      </w:r>
+      <w:proofErr w:type="spellStart"/>
+      <w:r>
+        <w:rPr>
+          <w:rFonts w:ascii="Consolas" w:eastAsia="Times New Roman" w:hAnsi="Consolas" w:cs="Consolas"/>
+          <w:color w:val="183691"/>
+          <w:sz w:val="20"/>
+          <w:szCs w:val="20"/>
+        </w:rPr>
+        <w:t>Targovishte</w:t>
+      </w:r>
+      <w:proofErr w:type="spellEnd"/>
+      <w:r>
+        <w:rPr>
+          <w:rFonts w:ascii="Consolas" w:eastAsia="Times New Roman" w:hAnsi="Consolas" w:cs="Consolas"/>
+          <w:color w:val="183691"/>
+          <w:sz w:val="20"/>
+          <w:szCs w:val="20"/>
+        </w:rPr>
+        <w:t xml:space="preserve"> Bottling Company Ltd."</w:t>
       </w:r>
       <w:r>
         <w:rPr>
@@ -14631,7 +16504,27 @@
           <w:sz w:val="20"/>
           <w:szCs w:val="20"/>
         </w:rPr>
-        <w:t>"total-quantity-sold"</w:t>
+        <w:t>"</w:t>
+      </w:r>
+      <w:proofErr w:type="gramStart"/>
+      <w:r>
+        <w:rPr>
+          <w:rFonts w:ascii="Consolas" w:eastAsia="Times New Roman" w:hAnsi="Consolas" w:cs="Consolas"/>
+          <w:color w:val="183691"/>
+          <w:sz w:val="20"/>
+          <w:szCs w:val="20"/>
+        </w:rPr>
+        <w:t>total-quantity-sold</w:t>
+      </w:r>
+      <w:proofErr w:type="gramEnd"/>
+      <w:r>
+        <w:rPr>
+          <w:rFonts w:ascii="Consolas" w:eastAsia="Times New Roman" w:hAnsi="Consolas" w:cs="Consolas"/>
+          <w:color w:val="183691"/>
+          <w:sz w:val="20"/>
+          <w:szCs w:val="20"/>
+        </w:rPr>
+        <w:t>"</w:t>
       </w:r>
       <w:r>
         <w:rPr>
@@ -14724,7 +16617,27 @@
           <w:sz w:val="20"/>
           <w:szCs w:val="20"/>
         </w:rPr>
-        <w:t>"total-incomes"</w:t>
+        <w:t>"</w:t>
+      </w:r>
+      <w:proofErr w:type="gramStart"/>
+      <w:r>
+        <w:rPr>
+          <w:rFonts w:ascii="Consolas" w:eastAsia="Times New Roman" w:hAnsi="Consolas" w:cs="Consolas"/>
+          <w:color w:val="183691"/>
+          <w:sz w:val="20"/>
+          <w:szCs w:val="20"/>
+        </w:rPr>
+        <w:t>total-incomes</w:t>
+      </w:r>
+      <w:proofErr w:type="gramEnd"/>
+      <w:r>
+        <w:rPr>
+          <w:rFonts w:ascii="Consolas" w:eastAsia="Times New Roman" w:hAnsi="Consolas" w:cs="Consolas"/>
+          <w:color w:val="183691"/>
+          <w:sz w:val="20"/>
+          <w:szCs w:val="20"/>
+        </w:rPr>
+        <w:t>"</w:t>
       </w:r>
       <w:r>
         <w:rPr>
@@ -15102,6 +17015,7 @@
           <w:szCs w:val="20"/>
         </w:rPr>
       </w:pPr>
+      <w:proofErr w:type="gramStart"/>
       <w:r>
         <w:rPr>
           <w:rFonts w:ascii="Consolas" w:eastAsia="Times New Roman" w:hAnsi="Consolas" w:cs="Consolas"/>
@@ -15120,6 +17034,7 @@
         </w:rPr>
         <w:t>xml</w:t>
       </w:r>
+      <w:proofErr w:type="gramEnd"/>
       <w:r>
         <w:rPr>
           <w:rFonts w:ascii="Consolas" w:eastAsia="Times New Roman" w:hAnsi="Consolas" w:cs="Consolas"/>
@@ -15220,7 +17135,27 @@
           <w:sz w:val="20"/>
           <w:szCs w:val="20"/>
         </w:rPr>
-        <w:t>&lt;expenses-by-month&gt;</w:t>
+        <w:t>&lt;</w:t>
+      </w:r>
+      <w:proofErr w:type="gramStart"/>
+      <w:r>
+        <w:rPr>
+          <w:rFonts w:ascii="Consolas" w:eastAsia="Times New Roman" w:hAnsi="Consolas" w:cs="Consolas"/>
+          <w:color w:val="333333"/>
+          <w:sz w:val="20"/>
+          <w:szCs w:val="20"/>
+        </w:rPr>
+        <w:t>expenses-by-month</w:t>
+      </w:r>
+      <w:proofErr w:type="gramEnd"/>
+      <w:r>
+        <w:rPr>
+          <w:rFonts w:ascii="Consolas" w:eastAsia="Times New Roman" w:hAnsi="Consolas" w:cs="Consolas"/>
+          <w:color w:val="333333"/>
+          <w:sz w:val="20"/>
+          <w:szCs w:val="20"/>
+        </w:rPr>
+        <w:t>&gt;</w:t>
       </w:r>
     </w:p>
     <w:p>
@@ -15550,7 +17485,27 @@
           <w:sz w:val="20"/>
           <w:szCs w:val="20"/>
         </w:rPr>
-        <w:t>"Targovishte Bottling Company Ltd."</w:t>
+        <w:t>"</w:t>
+      </w:r>
+      <w:proofErr w:type="spellStart"/>
+      <w:r>
+        <w:rPr>
+          <w:rFonts w:ascii="Consolas" w:eastAsia="Times New Roman" w:hAnsi="Consolas" w:cs="Consolas"/>
+          <w:color w:val="183691"/>
+          <w:sz w:val="20"/>
+          <w:szCs w:val="20"/>
+        </w:rPr>
+        <w:t>Targovishte</w:t>
+      </w:r>
+      <w:proofErr w:type="spellEnd"/>
+      <w:r>
+        <w:rPr>
+          <w:rFonts w:ascii="Consolas" w:eastAsia="Times New Roman" w:hAnsi="Consolas" w:cs="Consolas"/>
+          <w:color w:val="183691"/>
+          <w:sz w:val="20"/>
+          <w:szCs w:val="20"/>
+        </w:rPr>
+        <w:t xml:space="preserve"> Bottling Company Ltd."</w:t>
       </w:r>
       <w:r>
         <w:rPr>
@@ -15814,7 +17769,27 @@
           <w:sz w:val="20"/>
           <w:szCs w:val="20"/>
         </w:rPr>
-        <w:t>"Zagorka Corp."</w:t>
+        <w:t>"</w:t>
+      </w:r>
+      <w:proofErr w:type="spellStart"/>
+      <w:r>
+        <w:rPr>
+          <w:rFonts w:ascii="Consolas" w:eastAsia="Times New Roman" w:hAnsi="Consolas" w:cs="Consolas"/>
+          <w:color w:val="183691"/>
+          <w:sz w:val="20"/>
+          <w:szCs w:val="20"/>
+        </w:rPr>
+        <w:t>Zagorka</w:t>
+      </w:r>
+      <w:proofErr w:type="spellEnd"/>
+      <w:r>
+        <w:rPr>
+          <w:rFonts w:ascii="Consolas" w:eastAsia="Times New Roman" w:hAnsi="Consolas" w:cs="Consolas"/>
+          <w:color w:val="183691"/>
+          <w:sz w:val="20"/>
+          <w:szCs w:val="20"/>
+        </w:rPr>
+        <w:t xml:space="preserve"> Corp."</w:t>
       </w:r>
       <w:r>
         <w:rPr>
@@ -16052,7 +18027,27 @@
           <w:sz w:val="20"/>
           <w:szCs w:val="20"/>
         </w:rPr>
-        <w:t>&lt;expenses-by-month&gt;</w:t>
+        <w:t>&lt;</w:t>
+      </w:r>
+      <w:proofErr w:type="gramStart"/>
+      <w:r>
+        <w:rPr>
+          <w:rFonts w:ascii="Consolas" w:eastAsia="Times New Roman" w:hAnsi="Consolas" w:cs="Consolas"/>
+          <w:color w:val="333333"/>
+          <w:sz w:val="20"/>
+          <w:szCs w:val="20"/>
+        </w:rPr>
+        <w:t>expenses-by-month</w:t>
+      </w:r>
+      <w:proofErr w:type="gramEnd"/>
+      <w:r>
+        <w:rPr>
+          <w:rFonts w:ascii="Consolas" w:eastAsia="Times New Roman" w:hAnsi="Consolas" w:cs="Consolas"/>
+          <w:color w:val="333333"/>
+          <w:sz w:val="20"/>
+          <w:szCs w:val="20"/>
+        </w:rPr>
+        <w:t>&gt;</w:t>
       </w:r>
     </w:p>
     <w:p>
@@ -16629,7 +18624,27 @@
                 <w:sz w:val="24"/>
                 <w:szCs w:val="24"/>
               </w:rPr>
-              <w:t>Beer “Zagorka”</w:t>
+              <w:t>Beer “</w:t>
+            </w:r>
+            <w:proofErr w:type="spellStart"/>
+            <w:r>
+              <w:rPr>
+                <w:rFonts w:ascii="Helvetica" w:eastAsia="Times New Roman" w:hAnsi="Helvetica" w:cs="Helvetica"/>
+                <w:color w:val="333333"/>
+                <w:sz w:val="24"/>
+                <w:szCs w:val="24"/>
+              </w:rPr>
+              <w:t>Zagorka</w:t>
+            </w:r>
+            <w:proofErr w:type="spellEnd"/>
+            <w:r>
+              <w:rPr>
+                <w:rFonts w:ascii="Helvetica" w:eastAsia="Times New Roman" w:hAnsi="Helvetica" w:cs="Helvetica"/>
+                <w:color w:val="333333"/>
+                <w:sz w:val="24"/>
+                <w:szCs w:val="24"/>
+              </w:rPr>
+              <w:t>”</w:t>
             </w:r>
           </w:p>
         </w:tc>
@@ -16712,7 +18727,27 @@
                 <w:sz w:val="24"/>
                 <w:szCs w:val="24"/>
               </w:rPr>
-              <w:t>Chocolate “Milka”</w:t>
+              <w:t>Chocolate “</w:t>
+            </w:r>
+            <w:proofErr w:type="spellStart"/>
+            <w:r>
+              <w:rPr>
+                <w:rFonts w:ascii="Helvetica" w:eastAsia="Times New Roman" w:hAnsi="Helvetica" w:cs="Helvetica"/>
+                <w:color w:val="333333"/>
+                <w:sz w:val="24"/>
+                <w:szCs w:val="24"/>
+              </w:rPr>
+              <w:t>Milka</w:t>
+            </w:r>
+            <w:proofErr w:type="spellEnd"/>
+            <w:r>
+              <w:rPr>
+                <w:rFonts w:ascii="Helvetica" w:eastAsia="Times New Roman" w:hAnsi="Helvetica" w:cs="Helvetica"/>
+                <w:color w:val="333333"/>
+                <w:sz w:val="24"/>
+                <w:szCs w:val="24"/>
+              </w:rPr>
+              <w:t>”</w:t>
             </w:r>
           </w:p>
         </w:tc>
@@ -16795,7 +18830,27 @@
                 <w:sz w:val="24"/>
                 <w:szCs w:val="24"/>
               </w:rPr>
-              <w:t>Vodka “Targovishte”</w:t>
+              <w:t>Vodka “</w:t>
+            </w:r>
+            <w:proofErr w:type="spellStart"/>
+            <w:r>
+              <w:rPr>
+                <w:rFonts w:ascii="Helvetica" w:eastAsia="Times New Roman" w:hAnsi="Helvetica" w:cs="Helvetica"/>
+                <w:color w:val="333333"/>
+                <w:sz w:val="24"/>
+                <w:szCs w:val="24"/>
+              </w:rPr>
+              <w:t>Targovishte</w:t>
+            </w:r>
+            <w:proofErr w:type="spellEnd"/>
+            <w:r>
+              <w:rPr>
+                <w:rFonts w:ascii="Helvetica" w:eastAsia="Times New Roman" w:hAnsi="Helvetica" w:cs="Helvetica"/>
+                <w:color w:val="333333"/>
+                <w:sz w:val="24"/>
+                <w:szCs w:val="24"/>
+              </w:rPr>
+              <w:t>”</w:t>
             </w:r>
           </w:p>
         </w:tc>
@@ -16903,7 +18958,17 @@
           <w:sz w:val="24"/>
           <w:szCs w:val="24"/>
         </w:rPr>
-        <w:t> and generate a</w:t>
+        <w:t xml:space="preserve"> and generate </w:t>
+      </w:r>
+      <w:proofErr w:type="spellStart"/>
+      <w:r>
+        <w:rPr>
+          <w:rFonts w:ascii="Helvetica" w:eastAsia="Times New Roman" w:hAnsi="Helvetica" w:cs="Helvetica"/>
+          <w:color w:val="333333"/>
+          <w:sz w:val="24"/>
+          <w:szCs w:val="24"/>
+        </w:rPr>
+        <w:t>a</w:t>
       </w:r>
       <w:r>
         <w:rPr>
@@ -16914,7 +18979,19 @@
           <w:sz w:val="24"/>
           <w:szCs w:val="24"/>
         </w:rPr>
-        <w:t>single Excel 2007</w:t>
+        <w:t>single</w:t>
+      </w:r>
+      <w:proofErr w:type="spellEnd"/>
+      <w:r>
+        <w:rPr>
+          <w:rFonts w:ascii="Helvetica" w:eastAsia="Times New Roman" w:hAnsi="Helvetica" w:cs="Helvetica"/>
+          <w:b/>
+          <w:bCs/>
+          <w:color w:val="333333"/>
+          <w:sz w:val="24"/>
+          <w:szCs w:val="24"/>
+        </w:rPr>
+        <w:t xml:space="preserve"> Excel 2007</w:t>
       </w:r>
       <w:r>
         <w:rPr>
@@ -17434,14 +19511,25 @@
                 <w:szCs w:val="24"/>
               </w:rPr>
             </w:pPr>
-            <w:r>
-              <w:rPr>
-                <w:rFonts w:ascii="Helvetica" w:eastAsia="Times New Roman" w:hAnsi="Helvetica" w:cs="Helvetica"/>
-                <w:color w:val="333333"/>
-                <w:sz w:val="24"/>
-                <w:szCs w:val="24"/>
-              </w:rPr>
-              <w:t>Targovishte Bottling Company Ltd.</w:t>
+            <w:proofErr w:type="spellStart"/>
+            <w:r>
+              <w:rPr>
+                <w:rFonts w:ascii="Helvetica" w:eastAsia="Times New Roman" w:hAnsi="Helvetica" w:cs="Helvetica"/>
+                <w:color w:val="333333"/>
+                <w:sz w:val="24"/>
+                <w:szCs w:val="24"/>
+              </w:rPr>
+              <w:t>Targovishte</w:t>
+            </w:r>
+            <w:proofErr w:type="spellEnd"/>
+            <w:r>
+              <w:rPr>
+                <w:rFonts w:ascii="Helvetica" w:eastAsia="Times New Roman" w:hAnsi="Helvetica" w:cs="Helvetica"/>
+                <w:color w:val="333333"/>
+                <w:sz w:val="24"/>
+                <w:szCs w:val="24"/>
+              </w:rPr>
+              <w:t xml:space="preserve"> Bottling Company Ltd.</w:t>
             </w:r>
           </w:p>
         </w:tc>
@@ -17637,14 +19725,25 @@
                 <w:szCs w:val="24"/>
               </w:rPr>
             </w:pPr>
-            <w:r>
-              <w:rPr>
-                <w:rFonts w:ascii="Helvetica" w:eastAsia="Times New Roman" w:hAnsi="Helvetica" w:cs="Helvetica"/>
-                <w:color w:val="333333"/>
-                <w:sz w:val="24"/>
-                <w:szCs w:val="24"/>
-              </w:rPr>
-              <w:t>Zagorka Corp.</w:t>
+            <w:proofErr w:type="spellStart"/>
+            <w:r>
+              <w:rPr>
+                <w:rFonts w:ascii="Helvetica" w:eastAsia="Times New Roman" w:hAnsi="Helvetica" w:cs="Helvetica"/>
+                <w:color w:val="333333"/>
+                <w:sz w:val="24"/>
+                <w:szCs w:val="24"/>
+              </w:rPr>
+              <w:t>Zagorka</w:t>
+            </w:r>
+            <w:proofErr w:type="spellEnd"/>
+            <w:r>
+              <w:rPr>
+                <w:rFonts w:ascii="Helvetica" w:eastAsia="Times New Roman" w:hAnsi="Helvetica" w:cs="Helvetica"/>
+                <w:color w:val="333333"/>
+                <w:sz w:val="24"/>
+                <w:szCs w:val="24"/>
+              </w:rPr>
+              <w:t xml:space="preserve"> Corp.</w:t>
             </w:r>
           </w:p>
         </w:tc>
@@ -17994,7 +20093,27 @@
           <w:sz w:val="24"/>
           <w:szCs w:val="24"/>
         </w:rPr>
-        <w:t>Excel 2007 file (.xlsx)</w:t>
+        <w:t>Excel 2007 file (.</w:t>
+      </w:r>
+      <w:proofErr w:type="spellStart"/>
+      <w:r>
+        <w:rPr>
+          <w:rFonts w:ascii="Helvetica" w:eastAsia="Times New Roman" w:hAnsi="Helvetica" w:cs="Helvetica"/>
+          <w:color w:val="333333"/>
+          <w:sz w:val="24"/>
+          <w:szCs w:val="24"/>
+        </w:rPr>
+        <w:t>xlsx</w:t>
+      </w:r>
+      <w:proofErr w:type="spellEnd"/>
+      <w:r>
+        <w:rPr>
+          <w:rFonts w:ascii="Helvetica" w:eastAsia="Times New Roman" w:hAnsi="Helvetica" w:cs="Helvetica"/>
+          <w:color w:val="333333"/>
+          <w:sz w:val="24"/>
+          <w:szCs w:val="24"/>
+        </w:rPr>
+        <w:t>)</w:t>
       </w:r>
     </w:p>
     <w:p>
@@ -18094,7 +20213,27 @@
           <w:sz w:val="24"/>
           <w:szCs w:val="24"/>
         </w:rPr>
-        <w:t>For reading the Excel 2003 files (.xls) use ADO.NET (without ORM or third-party libraries).</w:t>
+        <w:t>For reading the Excel 2003 files (.</w:t>
+      </w:r>
+      <w:proofErr w:type="spellStart"/>
+      <w:r>
+        <w:rPr>
+          <w:rFonts w:ascii="Helvetica" w:eastAsia="Times New Roman" w:hAnsi="Helvetica" w:cs="Helvetica"/>
+          <w:color w:val="333333"/>
+          <w:sz w:val="24"/>
+          <w:szCs w:val="24"/>
+        </w:rPr>
+        <w:t>xls</w:t>
+      </w:r>
+      <w:proofErr w:type="spellEnd"/>
+      <w:r>
+        <w:rPr>
+          <w:rFonts w:ascii="Helvetica" w:eastAsia="Times New Roman" w:hAnsi="Helvetica" w:cs="Helvetica"/>
+          <w:color w:val="333333"/>
+          <w:sz w:val="24"/>
+          <w:szCs w:val="24"/>
+        </w:rPr>
+        <w:t>) use ADO.NET (without ORM or third-party libraries).</w:t>
       </w:r>
     </w:p>
     <w:p>
@@ -18118,7 +20257,27 @@
           <w:sz w:val="24"/>
           <w:szCs w:val="24"/>
         </w:rPr>
-        <w:t>MySQL should be accessed through OpenAccess ORM (research it).</w:t>
+        <w:t xml:space="preserve">MySQL should be accessed through </w:t>
+      </w:r>
+      <w:proofErr w:type="spellStart"/>
+      <w:r>
+        <w:rPr>
+          <w:rFonts w:ascii="Helvetica" w:eastAsia="Times New Roman" w:hAnsi="Helvetica" w:cs="Helvetica"/>
+          <w:color w:val="333333"/>
+          <w:sz w:val="24"/>
+          <w:szCs w:val="24"/>
+        </w:rPr>
+        <w:t>OpenAccess</w:t>
+      </w:r>
+      <w:proofErr w:type="spellEnd"/>
+      <w:r>
+        <w:rPr>
+          <w:rFonts w:ascii="Helvetica" w:eastAsia="Times New Roman" w:hAnsi="Helvetica" w:cs="Helvetica"/>
+          <w:color w:val="333333"/>
+          <w:sz w:val="24"/>
+          <w:szCs w:val="24"/>
+        </w:rPr>
+        <w:t xml:space="preserve"> ORM (research it).</w:t>
       </w:r>
     </w:p>
     <w:p>
@@ -18311,13 +20470,30 @@
           <w:sz w:val="24"/>
           <w:szCs w:val="24"/>
         </w:rPr>
-        <w:t>For creating the Excel 2007 files (.xlsx) use a third-party non-commercial library.</w:t>
+        <w:t>For creating the Excel 2007 files (.</w:t>
+      </w:r>
+      <w:proofErr w:type="spellStart"/>
+      <w:r>
+        <w:rPr>
+          <w:rFonts w:ascii="Helvetica" w:eastAsia="Times New Roman" w:hAnsi="Helvetica" w:cs="Helvetica"/>
+          <w:color w:val="333333"/>
+          <w:sz w:val="24"/>
+          <w:szCs w:val="24"/>
+        </w:rPr>
+        <w:t>xlsx</w:t>
+      </w:r>
+      <w:proofErr w:type="spellEnd"/>
+      <w:r>
+        <w:rPr>
+          <w:rFonts w:ascii="Helvetica" w:eastAsia="Times New Roman" w:hAnsi="Helvetica" w:cs="Helvetica"/>
+          <w:color w:val="333333"/>
+          <w:sz w:val="24"/>
+          <w:szCs w:val="24"/>
+        </w:rPr>
+        <w:t>) use a third-party non-commercial library.</w:t>
       </w:r>
     </w:p>
-    <w:p>
-      <w:bookmarkStart w:id="0" w:name="_GoBack"/>
-      <w:bookmarkEnd w:id="0"/>
-    </w:p>
+    <w:p/>
     <w:sectPr>
       <w:pgSz w:w="12240" w:h="15840"/>
       <w:pgMar w:top="1417" w:right="1417" w:bottom="1417" w:left="1417" w:header="720" w:footer="720" w:gutter="0"/>

</xml_diff>